<commit_message>
Add rincian barang/jasa support for Kuitansi Uang Muka
- Create new kuitansi_uang_muka.docx template with rincian table
- Backup old template to kuitansi_uang_muka_pd.docx (for perjalanan dinas)
- Update _process_table to handle repeating rincian rows
- Template now includes: rincian table with No, Uraian, Volume, Satuan, Harga, Jumlah
- Auto-calculate total from rincian items
- Support terbilang format for total

https://claude.ai/code/session_01L1u8cybJBFHNdrMvCb5b4p
</commit_message>
<xml_diff>
--- a/templates/word/kuitansi_uang_muka.docx
+++ b/templates/word/kuitansi_uang_muka.docx
@@ -8,9 +8,7 @@
       </w:pPr>
       <w:r>
         <w:rPr>
-          <w:rFonts w:ascii="Times New Roman" w:hAnsi="Times New Roman"/>
-          <w:b/>
-          <w:sz w:val="28"/>
+          <w:sz w:val="22"/>
         </w:rPr>
         <w:t>{{kementerian}}</w:t>
       </w:r>
@@ -21,9 +19,7 @@
       </w:pPr>
       <w:r>
         <w:rPr>
-          <w:rFonts w:ascii="Times New Roman" w:hAnsi="Times New Roman"/>
-          <w:b/>
-          <w:sz w:val="24"/>
+          <w:sz w:val="22"/>
         </w:rPr>
         <w:t>{{eselon1}}</w:t>
       </w:r>
@@ -34,11 +30,18 @@
       </w:pPr>
       <w:r>
         <w:rPr>
-          <w:rFonts w:ascii="Times New Roman" w:hAnsi="Times New Roman"/>
           <w:b/>
           <w:sz w:val="24"/>
         </w:rPr>
         <w:t>{{satker_nama}}</w:t>
+      </w:r>
+    </w:p>
+    <w:p>
+      <w:pPr>
+        <w:jc w:val="center"/>
+      </w:pPr>
+      <w:r>
+        <w:t>________________________________________________________________________________</w:t>
       </w:r>
     </w:p>
     <w:p/>
@@ -48,11 +51,10 @@
       </w:pPr>
       <w:r>
         <w:rPr>
-          <w:rFonts w:ascii="Times New Roman" w:hAnsi="Times New Roman"/>
           <w:b/>
           <w:sz w:val="28"/>
         </w:rPr>
-        <w:t>KUITANSI/TANDA TERIMA</w:t>
+        <w:t>KUITANSI / TANDA TERIMA UANG MUKA</w:t>
       </w:r>
     </w:p>
     <w:p>
@@ -61,22 +63,223 @@
       </w:pPr>
       <w:r>
         <w:rPr>
-          <w:rFonts w:ascii="Times New Roman" w:hAnsi="Times New Roman"/>
-          <w:b/>
-          <w:sz w:val="24"/>
+          <w:sz w:val="22"/>
         </w:rPr>
-        <w:t>UANG MUKA PERJALANAN DINAS</w:t>
+        <w:t>Nomor: {{nomor_kuitansi}}</w:t>
       </w:r>
     </w:p>
+    <w:p/>
+    <w:tbl>
+      <w:tblPr>
+        <w:tblW w:type="auto" w:w="0"/>
+        <w:tblLook w:firstColumn="1" w:firstRow="1" w:lastColumn="0" w:lastRow="0" w:noHBand="0" w:noVBand="1" w:val="04A0"/>
+      </w:tblPr>
+      <w:tblGrid>
+        <w:gridCol w:w="3230"/>
+        <w:gridCol w:w="3230"/>
+        <w:gridCol w:w="3230"/>
+      </w:tblGrid>
+      <w:tr>
+        <w:tc>
+          <w:tcPr>
+            <w:tcW w:type="dxa" w:w="3230"/>
+          </w:tcPr>
+          <w:p>
+            <w:r>
+              <w:t>Sudah terima dari</w:t>
+            </w:r>
+          </w:p>
+        </w:tc>
+        <w:tc>
+          <w:tcPr>
+            <w:tcW w:type="dxa" w:w="3230"/>
+          </w:tcPr>
+          <w:p>
+            <w:r>
+              <w:t>:</w:t>
+            </w:r>
+          </w:p>
+        </w:tc>
+        <w:tc>
+          <w:tcPr>
+            <w:tcW w:type="dxa" w:w="3230"/>
+          </w:tcPr>
+          <w:p>
+            <w:r>
+              <w:t>Bendahara Pengeluaran {{satker_nama}}</w:t>
+            </w:r>
+          </w:p>
+        </w:tc>
+      </w:tr>
+      <w:tr>
+        <w:tc>
+          <w:tcPr>
+            <w:tcW w:type="dxa" w:w="3230"/>
+          </w:tcPr>
+          <w:p>
+            <w:r>
+              <w:t>Uang sebanyak</w:t>
+            </w:r>
+          </w:p>
+        </w:tc>
+        <w:tc>
+          <w:tcPr>
+            <w:tcW w:type="dxa" w:w="3230"/>
+          </w:tcPr>
+          <w:p>
+            <w:r>
+              <w:t>:</w:t>
+            </w:r>
+          </w:p>
+        </w:tc>
+        <w:tc>
+          <w:tcPr>
+            <w:tcW w:type="dxa" w:w="3230"/>
+          </w:tcPr>
+          <w:p>
+            <w:r>
+              <w:t>{{total:rupiah}}</w:t>
+            </w:r>
+          </w:p>
+        </w:tc>
+      </w:tr>
+      <w:tr>
+        <w:tc>
+          <w:tcPr>
+            <w:tcW w:type="dxa" w:w="3230"/>
+          </w:tcPr>
+          <w:p>
+            <w:r>
+              <w:t>Terbilang</w:t>
+            </w:r>
+          </w:p>
+        </w:tc>
+        <w:tc>
+          <w:tcPr>
+            <w:tcW w:type="dxa" w:w="3230"/>
+          </w:tcPr>
+          <w:p>
+            <w:r>
+              <w:t>:</w:t>
+            </w:r>
+          </w:p>
+        </w:tc>
+        <w:tc>
+          <w:tcPr>
+            <w:tcW w:type="dxa" w:w="3230"/>
+          </w:tcPr>
+          <w:p>
+            <w:r>
+              <w:t>({{total:terbilang}})</w:t>
+            </w:r>
+          </w:p>
+        </w:tc>
+      </w:tr>
+      <w:tr>
+        <w:tc>
+          <w:tcPr>
+            <w:tcW w:type="dxa" w:w="3230"/>
+          </w:tcPr>
+          <w:p>
+            <w:r>
+              <w:t>Untuk Pembayaran</w:t>
+            </w:r>
+          </w:p>
+        </w:tc>
+        <w:tc>
+          <w:tcPr>
+            <w:tcW w:type="dxa" w:w="3230"/>
+          </w:tcPr>
+          <w:p>
+            <w:r>
+              <w:t>:</w:t>
+            </w:r>
+          </w:p>
+        </w:tc>
+        <w:tc>
+          <w:tcPr>
+            <w:tcW w:type="dxa" w:w="3230"/>
+          </w:tcPr>
+          <w:p>
+            <w:r>
+              <w:t>Uang muka kegiatan {{nama_kegiatan}}</w:t>
+            </w:r>
+          </w:p>
+        </w:tc>
+      </w:tr>
+      <w:tr>
+        <w:tc>
+          <w:tcPr>
+            <w:tcW w:type="dxa" w:w="3230"/>
+          </w:tcPr>
+          <w:p>
+            <w:r>
+              <w:t>Kode Akun/MAK</w:t>
+            </w:r>
+          </w:p>
+        </w:tc>
+        <w:tc>
+          <w:tcPr>
+            <w:tcW w:type="dxa" w:w="3230"/>
+          </w:tcPr>
+          <w:p>
+            <w:r>
+              <w:t>:</w:t>
+            </w:r>
+          </w:p>
+        </w:tc>
+        <w:tc>
+          <w:tcPr>
+            <w:tcW w:type="dxa" w:w="3230"/>
+          </w:tcPr>
+          <w:p>
+            <w:r>
+              <w:t>{{kode_akun}}</w:t>
+            </w:r>
+          </w:p>
+        </w:tc>
+      </w:tr>
+      <w:tr>
+        <w:tc>
+          <w:tcPr>
+            <w:tcW w:type="dxa" w:w="3230"/>
+          </w:tcPr>
+          <w:p>
+            <w:r>
+              <w:t>Tahun Anggaran</w:t>
+            </w:r>
+          </w:p>
+        </w:tc>
+        <w:tc>
+          <w:tcPr>
+            <w:tcW w:type="dxa" w:w="3230"/>
+          </w:tcPr>
+          <w:p>
+            <w:r>
+              <w:t>:</w:t>
+            </w:r>
+          </w:p>
+        </w:tc>
+        <w:tc>
+          <w:tcPr>
+            <w:tcW w:type="dxa" w:w="3230"/>
+          </w:tcPr>
+          <w:p>
+            <w:r>
+              <w:t>{{tahun_anggaran}}</w:t>
+            </w:r>
+          </w:p>
+        </w:tc>
+      </w:tr>
+    </w:tbl>
     <w:p/>
     <w:p>
       <w:r>
         <w:rPr>
-          <w:rFonts w:ascii="Times New Roman" w:hAnsi="Times New Roman"/>
           <w:b/>
           <w:sz w:val="22"/>
         </w:rPr>
-        <w:t>A. DATA DIPA</w:t>
+        <w:t>RINCIAN RENCANA PENGGUNAAN DANA:</w:t>
       </w:r>
     </w:p>
     <w:tbl>
@@ -86,27 +289,107 @@
         <w:tblLook w:firstColumn="1" w:firstRow="1" w:lastColumn="0" w:lastRow="0" w:noHBand="0" w:noVBand="1" w:val="04A0"/>
       </w:tblPr>
       <w:tblGrid>
-        <w:gridCol w:w="4320"/>
-        <w:gridCol w:w="4320"/>
+        <w:gridCol w:w="1615"/>
+        <w:gridCol w:w="1615"/>
+        <w:gridCol w:w="1615"/>
+        <w:gridCol w:w="1615"/>
+        <w:gridCol w:w="1615"/>
+        <w:gridCol w:w="1615"/>
       </w:tblGrid>
       <w:tr>
         <w:tc>
           <w:tcPr>
-            <w:tcW w:type="dxa" w:w="4320"/>
+            <w:tcW w:type="dxa" w:w="1615"/>
           </w:tcPr>
           <w:p>
+            <w:pPr>
+              <w:jc w:val="center"/>
+            </w:pPr>
             <w:r>
-              <w:t>Kode Satker</w:t>
+              <w:rPr>
+                <w:b/>
+              </w:rPr>
+              <w:t>No</w:t>
             </w:r>
           </w:p>
         </w:tc>
         <w:tc>
           <w:tcPr>
-            <w:tcW w:type="dxa" w:w="4320"/>
+            <w:tcW w:type="dxa" w:w="1615"/>
           </w:tcPr>
           <w:p>
+            <w:pPr>
+              <w:jc w:val="center"/>
+            </w:pPr>
             <w:r>
-              <w:t>: {{satker_kode}}</w:t>
+              <w:rPr>
+                <w:b/>
+              </w:rPr>
+              <w:t>Uraian Barang/Jasa</w:t>
+            </w:r>
+          </w:p>
+        </w:tc>
+        <w:tc>
+          <w:tcPr>
+            <w:tcW w:type="dxa" w:w="1615"/>
+          </w:tcPr>
+          <w:p>
+            <w:pPr>
+              <w:jc w:val="center"/>
+            </w:pPr>
+            <w:r>
+              <w:rPr>
+                <w:b/>
+              </w:rPr>
+              <w:t>Volume</w:t>
+            </w:r>
+          </w:p>
+        </w:tc>
+        <w:tc>
+          <w:tcPr>
+            <w:tcW w:type="dxa" w:w="1615"/>
+          </w:tcPr>
+          <w:p>
+            <w:pPr>
+              <w:jc w:val="center"/>
+            </w:pPr>
+            <w:r>
+              <w:rPr>
+                <w:b/>
+              </w:rPr>
+              <w:t>Satuan</w:t>
+            </w:r>
+          </w:p>
+        </w:tc>
+        <w:tc>
+          <w:tcPr>
+            <w:tcW w:type="dxa" w:w="1615"/>
+          </w:tcPr>
+          <w:p>
+            <w:pPr>
+              <w:jc w:val="center"/>
+            </w:pPr>
+            <w:r>
+              <w:rPr>
+                <w:b/>
+              </w:rPr>
+              <w:t>Harga Satuan</w:t>
+            </w:r>
+          </w:p>
+        </w:tc>
+        <w:tc>
+          <w:tcPr>
+            <w:tcW w:type="dxa" w:w="1615"/>
+          </w:tcPr>
+          <w:p>
+            <w:pPr>
+              <w:jc w:val="center"/>
+            </w:pPr>
+            <w:r>
+              <w:rPr>
+                <w:b/>
+              </w:rPr>
+              <w:t>Jumlah</w:t>
             </w:r>
           </w:p>
         </w:tc>
@@ -114,21 +397,61 @@
       <w:tr>
         <w:tc>
           <w:tcPr>
-            <w:tcW w:type="dxa" w:w="4320"/>
+            <w:tcW w:type="dxa" w:w="1615"/>
           </w:tcPr>
           <w:p>
             <w:r>
-              <w:t>Nama Satker</w:t>
+              <w:t>{{rincian_no}}</w:t>
             </w:r>
           </w:p>
         </w:tc>
         <w:tc>
           <w:tcPr>
-            <w:tcW w:type="dxa" w:w="4320"/>
+            <w:tcW w:type="dxa" w:w="1615"/>
           </w:tcPr>
           <w:p>
             <w:r>
-              <w:t>: {{satker_nama}}</w:t>
+              <w:t>{{rincian_uraian}}</w:t>
+            </w:r>
+          </w:p>
+        </w:tc>
+        <w:tc>
+          <w:tcPr>
+            <w:tcW w:type="dxa" w:w="1615"/>
+          </w:tcPr>
+          <w:p>
+            <w:r>
+              <w:t>{{rincian_volume}}</w:t>
+            </w:r>
+          </w:p>
+        </w:tc>
+        <w:tc>
+          <w:tcPr>
+            <w:tcW w:type="dxa" w:w="1615"/>
+          </w:tcPr>
+          <w:p>
+            <w:r>
+              <w:t>{{rincian_satuan}}</w:t>
+            </w:r>
+          </w:p>
+        </w:tc>
+        <w:tc>
+          <w:tcPr>
+            <w:tcW w:type="dxa" w:w="1615"/>
+          </w:tcPr>
+          <w:p>
+            <w:r>
+              <w:t>{{rincian_harga:rupiah}}</w:t>
+            </w:r>
+          </w:p>
+        </w:tc>
+        <w:tc>
+          <w:tcPr>
+            <w:tcW w:type="dxa" w:w="1615"/>
+          </w:tcPr>
+          <w:p>
+            <w:r>
+              <w:t>{{rincian_jumlah:rupiah}}</w:t>
             </w:r>
           </w:p>
         </w:tc>
@@ -136,87 +459,59 @@
       <w:tr>
         <w:tc>
           <w:tcPr>
-            <w:tcW w:type="dxa" w:w="4320"/>
+            <w:tcW w:type="dxa" w:w="1615"/>
+          </w:tcPr>
+          <w:p>
+            <w:r/>
+          </w:p>
+        </w:tc>
+        <w:tc>
+          <w:tcPr>
+            <w:tcW w:type="dxa" w:w="1615"/>
           </w:tcPr>
           <w:p>
             <w:r>
-              <w:t>Tahun Anggaran</w:t>
+              <w:rPr>
+                <w:b/>
+              </w:rPr>
+              <w:t>TOTAL</w:t>
             </w:r>
           </w:p>
         </w:tc>
         <w:tc>
           <w:tcPr>
-            <w:tcW w:type="dxa" w:w="4320"/>
+            <w:tcW w:type="dxa" w:w="1615"/>
           </w:tcPr>
           <w:p>
-            <w:r>
-              <w:t>: {{tahun_anggaran}}</w:t>
-            </w:r>
-          </w:p>
-        </w:tc>
-      </w:tr>
-      <w:tr>
-        <w:tc>
-          <w:tcPr>
-            <w:tcW w:type="dxa" w:w="4320"/>
-          </w:tcPr>
-          <w:p>
-            <w:r>
-              <w:t>Sumber Dana</w:t>
-            </w:r>
+            <w:r/>
           </w:p>
         </w:tc>
         <w:tc>
           <w:tcPr>
-            <w:tcW w:type="dxa" w:w="4320"/>
+            <w:tcW w:type="dxa" w:w="1615"/>
           </w:tcPr>
           <w:p>
-            <w:r>
-              <w:t>: {{sumber_dana}}</w:t>
-            </w:r>
-          </w:p>
-        </w:tc>
-      </w:tr>
-      <w:tr>
-        <w:tc>
-          <w:tcPr>
-            <w:tcW w:type="dxa" w:w="4320"/>
-          </w:tcPr>
-          <w:p>
-            <w:r>
-              <w:t>Kode Akun/MAK</w:t>
-            </w:r>
+            <w:r/>
           </w:p>
         </w:tc>
         <w:tc>
           <w:tcPr>
-            <w:tcW w:type="dxa" w:w="4320"/>
+            <w:tcW w:type="dxa" w:w="1615"/>
           </w:tcPr>
           <w:p>
-            <w:r>
-              <w:t>: {{kode_akun}}</w:t>
-            </w:r>
-          </w:p>
-        </w:tc>
-      </w:tr>
-      <w:tr>
-        <w:tc>
-          <w:tcPr>
-            <w:tcW w:type="dxa" w:w="4320"/>
-          </w:tcPr>
-          <w:p>
-            <w:r>
-              <w:t>Kegiatan</w:t>
-            </w:r>
+            <w:r/>
           </w:p>
         </w:tc>
         <w:tc>
           <w:tcPr>
-            <w:tcW w:type="dxa" w:w="4320"/>
+            <w:tcW w:type="dxa" w:w="1615"/>
           </w:tcPr>
           <w:p>
             <w:r>
-              <w:t>: {{nama_paket}}</w:t>
+              <w:rPr>
+                <w:b/>
+              </w:rPr>
+              <w:t>{{total:rupiah}}</w:t>
             </w:r>
           </w:p>
         </w:tc>
@@ -226,343 +521,14 @@
     <w:p>
       <w:r>
         <w:rPr>
-          <w:rFonts w:ascii="Times New Roman" w:hAnsi="Times New Roman"/>
           <w:b/>
-          <w:sz w:val="22"/>
         </w:rPr>
-        <w:t>B. DATA KUITANSI</w:t>
+        <w:t xml:space="preserve">Catatan: </w:t>
+      </w:r>
+      <w:r>
+        <w:t>Kuitansi ini sebagai bukti permintaan uang muka. Pertanggungjawaban akan dilakukan setelah kegiatan selesai dilaksanakan.</w:t>
       </w:r>
     </w:p>
-    <w:tbl>
-      <w:tblPr>
-        <w:tblStyle w:val="TableGrid"/>
-        <w:tblW w:type="auto" w:w="0"/>
-        <w:tblLook w:firstColumn="1" w:firstRow="1" w:lastColumn="0" w:lastRow="0" w:noHBand="0" w:noVBand="1" w:val="04A0"/>
-      </w:tblPr>
-      <w:tblGrid>
-        <w:gridCol w:w="4320"/>
-        <w:gridCol w:w="4320"/>
-      </w:tblGrid>
-      <w:tr>
-        <w:tc>
-          <w:tcPr>
-            <w:tcW w:type="dxa" w:w="4320"/>
-          </w:tcPr>
-          <w:p>
-            <w:r>
-              <w:t>Nomor Bukti</w:t>
-            </w:r>
-          </w:p>
-        </w:tc>
-        <w:tc>
-          <w:tcPr>
-            <w:tcW w:type="dxa" w:w="4320"/>
-          </w:tcPr>
-          <w:p>
-            <w:r>
-              <w:t>: {{nomor_sppd}}</w:t>
-            </w:r>
-          </w:p>
-        </w:tc>
-      </w:tr>
-      <w:tr>
-        <w:tc>
-          <w:tcPr>
-            <w:tcW w:type="dxa" w:w="4320"/>
-          </w:tcPr>
-          <w:p>
-            <w:r>
-              <w:t>Sudah Terima Dari</w:t>
-            </w:r>
-          </w:p>
-        </w:tc>
-        <w:tc>
-          <w:tcPr>
-            <w:tcW w:type="dxa" w:w="4320"/>
-          </w:tcPr>
-          <w:p>
-            <w:r>
-              <w:t>: Bendahara Pengeluaran {{satker_nama}}</w:t>
-            </w:r>
-          </w:p>
-        </w:tc>
-      </w:tr>
-      <w:tr>
-        <w:tc>
-          <w:tcPr>
-            <w:tcW w:type="dxa" w:w="4320"/>
-          </w:tcPr>
-          <w:p>
-            <w:r>
-              <w:t>Uang Sebanyak</w:t>
-            </w:r>
-          </w:p>
-        </w:tc>
-        <w:tc>
-          <w:tcPr>
-            <w:tcW w:type="dxa" w:w="4320"/>
-          </w:tcPr>
-          <w:p>
-            <w:r>
-              <w:t>: Rp {{uang_muka}}</w:t>
-            </w:r>
-          </w:p>
-        </w:tc>
-      </w:tr>
-      <w:tr>
-        <w:tc>
-          <w:tcPr>
-            <w:tcW w:type="dxa" w:w="4320"/>
-          </w:tcPr>
-          <w:p>
-            <w:r>
-              <w:t>Terbilang</w:t>
-            </w:r>
-          </w:p>
-        </w:tc>
-        <w:tc>
-          <w:tcPr>
-            <w:tcW w:type="dxa" w:w="4320"/>
-          </w:tcPr>
-          <w:p>
-            <w:r>
-              <w:t>: {{uang_muka_terbilang}}</w:t>
-            </w:r>
-          </w:p>
-        </w:tc>
-      </w:tr>
-      <w:tr>
-        <w:tc>
-          <w:tcPr>
-            <w:tcW w:type="dxa" w:w="4320"/>
-          </w:tcPr>
-          <w:p>
-            <w:r>
-              <w:t>Untuk Pembayaran</w:t>
-            </w:r>
-          </w:p>
-        </w:tc>
-        <w:tc>
-          <w:tcPr>
-            <w:tcW w:type="dxa" w:w="4320"/>
-          </w:tcPr>
-          <w:p>
-            <w:r>
-              <w:t>: Uang Muka Perjalanan Dinas</w:t>
-            </w:r>
-          </w:p>
-        </w:tc>
-      </w:tr>
-    </w:tbl>
-    <w:p/>
-    <w:p>
-      <w:r>
-        <w:rPr>
-          <w:rFonts w:ascii="Times New Roman" w:hAnsi="Times New Roman"/>
-          <w:b/>
-          <w:sz w:val="22"/>
-        </w:rPr>
-        <w:t>C. DATA PERJALANAN DINAS</w:t>
-      </w:r>
-    </w:p>
-    <w:tbl>
-      <w:tblPr>
-        <w:tblStyle w:val="TableGrid"/>
-        <w:tblW w:type="auto" w:w="0"/>
-        <w:tblLook w:firstColumn="1" w:firstRow="1" w:lastColumn="0" w:lastRow="0" w:noHBand="0" w:noVBand="1" w:val="04A0"/>
-      </w:tblPr>
-      <w:tblGrid>
-        <w:gridCol w:w="4320"/>
-        <w:gridCol w:w="4320"/>
-      </w:tblGrid>
-      <w:tr>
-        <w:tc>
-          <w:tcPr>
-            <w:tcW w:type="dxa" w:w="4320"/>
-          </w:tcPr>
-          <w:p>
-            <w:r>
-              <w:t>Nama Pelaksana</w:t>
-            </w:r>
-          </w:p>
-        </w:tc>
-        <w:tc>
-          <w:tcPr>
-            <w:tcW w:type="dxa" w:w="4320"/>
-          </w:tcPr>
-          <w:p>
-            <w:r>
-              <w:t>: {{pelaksana_nama}}</w:t>
-            </w:r>
-          </w:p>
-        </w:tc>
-      </w:tr>
-      <w:tr>
-        <w:tc>
-          <w:tcPr>
-            <w:tcW w:type="dxa" w:w="4320"/>
-          </w:tcPr>
-          <w:p>
-            <w:r>
-              <w:t>NIP</w:t>
-            </w:r>
-          </w:p>
-        </w:tc>
-        <w:tc>
-          <w:tcPr>
-            <w:tcW w:type="dxa" w:w="4320"/>
-          </w:tcPr>
-          <w:p>
-            <w:r>
-              <w:t>: {{pelaksana_nip}}</w:t>
-            </w:r>
-          </w:p>
-        </w:tc>
-      </w:tr>
-      <w:tr>
-        <w:tc>
-          <w:tcPr>
-            <w:tcW w:type="dxa" w:w="4320"/>
-          </w:tcPr>
-          <w:p>
-            <w:r>
-              <w:t>Pangkat/Golongan</w:t>
-            </w:r>
-          </w:p>
-        </w:tc>
-        <w:tc>
-          <w:tcPr>
-            <w:tcW w:type="dxa" w:w="4320"/>
-          </w:tcPr>
-          <w:p>
-            <w:r>
-              <w:t>: {{pelaksana_pangkat}}</w:t>
-            </w:r>
-          </w:p>
-        </w:tc>
-      </w:tr>
-      <w:tr>
-        <w:tc>
-          <w:tcPr>
-            <w:tcW w:type="dxa" w:w="4320"/>
-          </w:tcPr>
-          <w:p>
-            <w:r>
-              <w:t>Jabatan</w:t>
-            </w:r>
-          </w:p>
-        </w:tc>
-        <w:tc>
-          <w:tcPr>
-            <w:tcW w:type="dxa" w:w="4320"/>
-          </w:tcPr>
-          <w:p>
-            <w:r>
-              <w:t>: {{pelaksana_jabatan}}</w:t>
-            </w:r>
-          </w:p>
-        </w:tc>
-      </w:tr>
-      <w:tr>
-        <w:tc>
-          <w:tcPr>
-            <w:tcW w:type="dxa" w:w="4320"/>
-          </w:tcPr>
-          <w:p>
-            <w:r>
-              <w:t>Tujuan</w:t>
-            </w:r>
-          </w:p>
-        </w:tc>
-        <w:tc>
-          <w:tcPr>
-            <w:tcW w:type="dxa" w:w="4320"/>
-          </w:tcPr>
-          <w:p>
-            <w:r>
-              <w:t>: {{kota_tujuan}}, {{provinsi_tujuan}}</w:t>
-            </w:r>
-          </w:p>
-        </w:tc>
-      </w:tr>
-      <w:tr>
-        <w:tc>
-          <w:tcPr>
-            <w:tcW w:type="dxa" w:w="4320"/>
-          </w:tcPr>
-          <w:p>
-            <w:r>
-              <w:t>Maksud Perjalanan</w:t>
-            </w:r>
-          </w:p>
-        </w:tc>
-        <w:tc>
-          <w:tcPr>
-            <w:tcW w:type="dxa" w:w="4320"/>
-          </w:tcPr>
-          <w:p>
-            <w:r>
-              <w:t>: {{maksud_perjalanan}}</w:t>
-            </w:r>
-          </w:p>
-        </w:tc>
-      </w:tr>
-    </w:tbl>
-    <w:tbl>
-      <w:tblPr>
-        <w:tblStyle w:val="TableGrid"/>
-        <w:tblW w:type="auto" w:w="0"/>
-        <w:tblLook w:firstColumn="1" w:firstRow="1" w:lastColumn="0" w:lastRow="0" w:noHBand="0" w:noVBand="1" w:val="04A0"/>
-      </w:tblPr>
-      <w:tblGrid>
-        <w:gridCol w:w="4320"/>
-        <w:gridCol w:w="4320"/>
-      </w:tblGrid>
-      <w:tr>
-        <w:tc>
-          <w:tcPr>
-            <w:tcW w:type="dxa" w:w="4320"/>
-          </w:tcPr>
-          <w:p>
-            <w:r>
-              <w:t>Surat Tugas Nomor</w:t>
-            </w:r>
-          </w:p>
-        </w:tc>
-        <w:tc>
-          <w:tcPr>
-            <w:tcW w:type="dxa" w:w="4320"/>
-          </w:tcPr>
-          <w:p>
-            <w:r>
-              <w:t>: {{nomor_surat_tugas}} tanggal {{tanggal_surat_tugas}}</w:t>
-            </w:r>
-          </w:p>
-        </w:tc>
-      </w:tr>
-      <w:tr>
-        <w:tc>
-          <w:tcPr>
-            <w:tcW w:type="dxa" w:w="4320"/>
-          </w:tcPr>
-          <w:p>
-            <w:r>
-              <w:t>SPPD Nomor</w:t>
-            </w:r>
-          </w:p>
-        </w:tc>
-        <w:tc>
-          <w:tcPr>
-            <w:tcW w:type="dxa" w:w="4320"/>
-          </w:tcPr>
-          <w:p>
-            <w:r>
-              <w:t>: {{nomor_sppd}}</w:t>
-            </w:r>
-          </w:p>
-        </w:tc>
-      </w:tr>
-    </w:tbl>
     <w:p/>
     <w:p/>
     <w:tbl>
@@ -571,43 +537,69 @@
         <w:tblLook w:firstColumn="1" w:firstRow="1" w:lastColumn="0" w:lastRow="0" w:noHBand="0" w:noVBand="1" w:val="04A0"/>
       </w:tblPr>
       <w:tblGrid>
-        <w:gridCol w:w="2880"/>
-        <w:gridCol w:w="2880"/>
-        <w:gridCol w:w="2880"/>
+        <w:gridCol w:w="3230"/>
+        <w:gridCol w:w="3230"/>
+        <w:gridCol w:w="3230"/>
       </w:tblGrid>
       <w:tr>
         <w:tc>
           <w:tcPr>
-            <w:tcW w:type="dxa" w:w="2880"/>
+            <w:tcW w:type="dxa" w:w="3230"/>
           </w:tcPr>
           <w:p>
             <w:r>
               <w:t>Setuju Dibayar,</w:t>
-              <w:br/>
+            </w:r>
+          </w:p>
+        </w:tc>
+        <w:tc>
+          <w:tcPr>
+            <w:tcW w:type="dxa" w:w="3230"/>
+          </w:tcPr>
+          <w:p>
+            <w:r>
+              <w:t>Lunas Dibayar,</w:t>
+            </w:r>
+          </w:p>
+        </w:tc>
+        <w:tc>
+          <w:tcPr>
+            <w:tcW w:type="dxa" w:w="3230"/>
+          </w:tcPr>
+          <w:p>
+            <w:r>
+              <w:t>{{satker_kota}}, {{tanggal_dokumen:tanggal}}</w:t>
+            </w:r>
+          </w:p>
+        </w:tc>
+      </w:tr>
+      <w:tr>
+        <w:tc>
+          <w:tcPr>
+            <w:tcW w:type="dxa" w:w="3230"/>
+          </w:tcPr>
+          <w:p>
+            <w:r>
               <w:t>Pejabat Pembuat Komitmen</w:t>
             </w:r>
           </w:p>
         </w:tc>
         <w:tc>
           <w:tcPr>
-            <w:tcW w:type="dxa" w:w="2880"/>
+            <w:tcW w:type="dxa" w:w="3230"/>
           </w:tcPr>
           <w:p>
             <w:r>
-              <w:t>Lunas Dibayar,</w:t>
-              <w:br/>
               <w:t>Bendahara Pengeluaran</w:t>
             </w:r>
           </w:p>
         </w:tc>
         <w:tc>
           <w:tcPr>
-            <w:tcW w:type="dxa" w:w="2880"/>
+            <w:tcW w:type="dxa" w:w="3230"/>
           </w:tcPr>
           <w:p>
             <w:r>
-              <w:t>{{satker_kota}}, {{tanggal_surat_tugas}}</w:t>
-              <w:br/>
               <w:t>Yang Menerima,</w:t>
             </w:r>
           </w:p>
@@ -616,49 +608,141 @@
       <w:tr>
         <w:tc>
           <w:tcPr>
-            <w:tcW w:type="dxa" w:w="2880"/>
+            <w:tcW w:type="dxa" w:w="3230"/>
+          </w:tcPr>
+          <w:p>
+            <w:r/>
+          </w:p>
+        </w:tc>
+        <w:tc>
+          <w:tcPr>
+            <w:tcW w:type="dxa" w:w="3230"/>
+          </w:tcPr>
+          <w:p>
+            <w:r/>
+          </w:p>
+        </w:tc>
+        <w:tc>
+          <w:tcPr>
+            <w:tcW w:type="dxa" w:w="3230"/>
+          </w:tcPr>
+          <w:p>
+            <w:r/>
+          </w:p>
+        </w:tc>
+      </w:tr>
+      <w:tr>
+        <w:tc>
+          <w:tcPr>
+            <w:tcW w:type="dxa" w:w="3230"/>
+          </w:tcPr>
+          <w:p>
+            <w:r/>
+          </w:p>
+        </w:tc>
+        <w:tc>
+          <w:tcPr>
+            <w:tcW w:type="dxa" w:w="3230"/>
+          </w:tcPr>
+          <w:p>
+            <w:r/>
+          </w:p>
+        </w:tc>
+        <w:tc>
+          <w:tcPr>
+            <w:tcW w:type="dxa" w:w="3230"/>
+          </w:tcPr>
+          <w:p>
+            <w:r/>
+          </w:p>
+        </w:tc>
+      </w:tr>
+      <w:tr>
+        <w:tc>
+          <w:tcPr>
+            <w:tcW w:type="dxa" w:w="3230"/>
+          </w:tcPr>
+          <w:p>
+            <w:r/>
+          </w:p>
+        </w:tc>
+        <w:tc>
+          <w:tcPr>
+            <w:tcW w:type="dxa" w:w="3230"/>
+          </w:tcPr>
+          <w:p>
+            <w:r/>
+          </w:p>
+        </w:tc>
+        <w:tc>
+          <w:tcPr>
+            <w:tcW w:type="dxa" w:w="3230"/>
+          </w:tcPr>
+          <w:p>
+            <w:r/>
+          </w:p>
+        </w:tc>
+      </w:tr>
+      <w:tr>
+        <w:tc>
+          <w:tcPr>
+            <w:tcW w:type="dxa" w:w="3230"/>
           </w:tcPr>
           <w:p>
             <w:r>
-              <w:br/>
-              <w:br/>
-              <w:br/>
-              <w:br/>
               <w:t>{{ppk_nama}}</w:t>
-              <w:br/>
+            </w:r>
+          </w:p>
+        </w:tc>
+        <w:tc>
+          <w:tcPr>
+            <w:tcW w:type="dxa" w:w="3230"/>
+          </w:tcPr>
+          <w:p>
+            <w:r>
+              <w:t>{{bendahara_nama}}</w:t>
+            </w:r>
+          </w:p>
+        </w:tc>
+        <w:tc>
+          <w:tcPr>
+            <w:tcW w:type="dxa" w:w="3230"/>
+          </w:tcPr>
+          <w:p>
+            <w:r>
+              <w:t>{{penerima_nama}}</w:t>
+            </w:r>
+          </w:p>
+        </w:tc>
+      </w:tr>
+      <w:tr>
+        <w:tc>
+          <w:tcPr>
+            <w:tcW w:type="dxa" w:w="3230"/>
+          </w:tcPr>
+          <w:p>
+            <w:r>
               <w:t>NIP. {{ppk_nip}}</w:t>
             </w:r>
           </w:p>
         </w:tc>
         <w:tc>
           <w:tcPr>
-            <w:tcW w:type="dxa" w:w="2880"/>
+            <w:tcW w:type="dxa" w:w="3230"/>
           </w:tcPr>
           <w:p>
             <w:r>
-              <w:br/>
-              <w:br/>
-              <w:br/>
-              <w:br/>
-              <w:t>{{bendahara_nama}}</w:t>
-              <w:br/>
               <w:t>NIP. {{bendahara_nip}}</w:t>
             </w:r>
           </w:p>
         </w:tc>
         <w:tc>
           <w:tcPr>
-            <w:tcW w:type="dxa" w:w="2880"/>
+            <w:tcW w:type="dxa" w:w="3230"/>
           </w:tcPr>
           <w:p>
             <w:r>
-              <w:br/>
-              <w:br/>
-              <w:br/>
-              <w:br/>
-              <w:t>{{pelaksana_nama}}</w:t>
-              <w:br/>
-              <w:t>NIP. {{pelaksana_nip}}</w:t>
+              <w:t>NIP. {{penerima_nip}}</w:t>
             </w:r>
           </w:p>
         </w:tc>
@@ -666,7 +750,7 @@
     </w:tbl>
     <w:sectPr>
       <w:pgSz w:w="12240" w:h="15840"/>
-      <w:pgMar w:top="1440" w:right="1800" w:bottom="1440" w:left="1800" w:header="720" w:footer="720" w:gutter="0"/>
+      <w:pgMar w:top="1134" w:right="1134" w:bottom="1134" w:left="1417" w:header="720" w:footer="720" w:gutter="0"/>
       <w:cols w:space="720"/>
       <w:docGrid w:linePitch="360"/>
     </w:sectPr>

</xml_diff>

<commit_message>
Add download/buka buttons and edit functionality for file uploads
- Add download and buka buttons to foto_dokumentasi_manager.py
- Add download and buka buttons to dokumen_dialog.py (UploadDokumenDialog)
- Add edit button to base_list_page.py for transaction editing
- Add _on_edit_transaksi handler in main_window_v2.py
- Update kuitansi_uang_muka.docx to show only total (no rincian)
- Add scripts/import_pegawai.py for importing employee data

https://claude.ai/code/session_01L1u8cybJBFHNdrMvCb5b4p
</commit_message>
<xml_diff>
--- a/templates/word/kuitansi_uang_muka.docx
+++ b/templates/word/kuitansi_uang_muka.docx
@@ -8,7 +8,8 @@
       </w:pPr>
       <w:r>
         <w:rPr>
-          <w:sz w:val="22"/>
+          <w:b/>
+          <w:sz w:val="24"/>
         </w:rPr>
         <w:t>{{kementerian}}</w:t>
       </w:r>
@@ -19,6 +20,7 @@
       </w:pPr>
       <w:r>
         <w:rPr>
+          <w:b/>
           <w:sz w:val="22"/>
         </w:rPr>
         <w:t>{{eselon1}}</w:t>
@@ -30,8 +32,7 @@
       </w:pPr>
       <w:r>
         <w:rPr>
-          <w:b/>
-          <w:sz w:val="24"/>
+          <w:sz w:val="22"/>
         </w:rPr>
         <w:t>{{satker_nama}}</w:t>
       </w:r>
@@ -41,6 +42,9 @@
         <w:jc w:val="center"/>
       </w:pPr>
       <w:r>
+        <w:rPr>
+          <w:sz w:val="20"/>
+        </w:rPr>
         <w:t>________________________________________________________________________________</w:t>
       </w:r>
     </w:p>
@@ -75,14 +79,14 @@
         <w:tblLook w:firstColumn="1" w:firstRow="1" w:lastColumn="0" w:lastRow="0" w:noHBand="0" w:noVBand="1" w:val="04A0"/>
       </w:tblPr>
       <w:tblGrid>
-        <w:gridCol w:w="3230"/>
-        <w:gridCol w:w="3230"/>
-        <w:gridCol w:w="3230"/>
+        <w:gridCol w:w="3135"/>
+        <w:gridCol w:w="3135"/>
+        <w:gridCol w:w="3135"/>
       </w:tblGrid>
       <w:tr>
         <w:tc>
           <w:tcPr>
-            <w:tcW w:type="dxa" w:w="3230"/>
+            <w:tcW w:type="dxa" w:w="2268"/>
           </w:tcPr>
           <w:p>
             <w:r>
@@ -92,7 +96,7 @@
         </w:tc>
         <w:tc>
           <w:tcPr>
-            <w:tcW w:type="dxa" w:w="3230"/>
+            <w:tcW w:type="dxa" w:w="283"/>
           </w:tcPr>
           <w:p>
             <w:r>
@@ -102,7 +106,7 @@
         </w:tc>
         <w:tc>
           <w:tcPr>
-            <w:tcW w:type="dxa" w:w="3230"/>
+            <w:tcW w:type="dxa" w:w="6803"/>
           </w:tcPr>
           <w:p>
             <w:r>
@@ -114,7 +118,7 @@
       <w:tr>
         <w:tc>
           <w:tcPr>
-            <w:tcW w:type="dxa" w:w="3230"/>
+            <w:tcW w:type="dxa" w:w="2268"/>
           </w:tcPr>
           <w:p>
             <w:r>
@@ -124,7 +128,7 @@
         </w:tc>
         <w:tc>
           <w:tcPr>
-            <w:tcW w:type="dxa" w:w="3230"/>
+            <w:tcW w:type="dxa" w:w="283"/>
           </w:tcPr>
           <w:p>
             <w:r>
@@ -134,7 +138,7 @@
         </w:tc>
         <w:tc>
           <w:tcPr>
-            <w:tcW w:type="dxa" w:w="3230"/>
+            <w:tcW w:type="dxa" w:w="6803"/>
           </w:tcPr>
           <w:p>
             <w:r>
@@ -146,7 +150,7 @@
       <w:tr>
         <w:tc>
           <w:tcPr>
-            <w:tcW w:type="dxa" w:w="3230"/>
+            <w:tcW w:type="dxa" w:w="2268"/>
           </w:tcPr>
           <w:p>
             <w:r>
@@ -156,7 +160,7 @@
         </w:tc>
         <w:tc>
           <w:tcPr>
-            <w:tcW w:type="dxa" w:w="3230"/>
+            <w:tcW w:type="dxa" w:w="283"/>
           </w:tcPr>
           <w:p>
             <w:r>
@@ -166,7 +170,7 @@
         </w:tc>
         <w:tc>
           <w:tcPr>
-            <w:tcW w:type="dxa" w:w="3230"/>
+            <w:tcW w:type="dxa" w:w="6803"/>
           </w:tcPr>
           <w:p>
             <w:r>
@@ -178,7 +182,7 @@
       <w:tr>
         <w:tc>
           <w:tcPr>
-            <w:tcW w:type="dxa" w:w="3230"/>
+            <w:tcW w:type="dxa" w:w="2268"/>
           </w:tcPr>
           <w:p>
             <w:r>
@@ -188,7 +192,7 @@
         </w:tc>
         <w:tc>
           <w:tcPr>
-            <w:tcW w:type="dxa" w:w="3230"/>
+            <w:tcW w:type="dxa" w:w="283"/>
           </w:tcPr>
           <w:p>
             <w:r>
@@ -198,7 +202,7 @@
         </w:tc>
         <w:tc>
           <w:tcPr>
-            <w:tcW w:type="dxa" w:w="3230"/>
+            <w:tcW w:type="dxa" w:w="6803"/>
           </w:tcPr>
           <w:p>
             <w:r>
@@ -210,7 +214,7 @@
       <w:tr>
         <w:tc>
           <w:tcPr>
-            <w:tcW w:type="dxa" w:w="3230"/>
+            <w:tcW w:type="dxa" w:w="2268"/>
           </w:tcPr>
           <w:p>
             <w:r>
@@ -220,7 +224,7 @@
         </w:tc>
         <w:tc>
           <w:tcPr>
-            <w:tcW w:type="dxa" w:w="3230"/>
+            <w:tcW w:type="dxa" w:w="283"/>
           </w:tcPr>
           <w:p>
             <w:r>
@@ -230,7 +234,7 @@
         </w:tc>
         <w:tc>
           <w:tcPr>
-            <w:tcW w:type="dxa" w:w="3230"/>
+            <w:tcW w:type="dxa" w:w="6803"/>
           </w:tcPr>
           <w:p>
             <w:r>
@@ -239,157 +243,74 @@
           </w:p>
         </w:tc>
       </w:tr>
-      <w:tr>
-        <w:tc>
-          <w:tcPr>
-            <w:tcW w:type="dxa" w:w="3230"/>
-          </w:tcPr>
-          <w:p>
-            <w:r>
-              <w:t>Tahun Anggaran</w:t>
-            </w:r>
-          </w:p>
-        </w:tc>
-        <w:tc>
-          <w:tcPr>
-            <w:tcW w:type="dxa" w:w="3230"/>
-          </w:tcPr>
-          <w:p>
-            <w:r>
-              <w:t>:</w:t>
-            </w:r>
-          </w:p>
-        </w:tc>
-        <w:tc>
-          <w:tcPr>
-            <w:tcW w:type="dxa" w:w="3230"/>
-          </w:tcPr>
-          <w:p>
-            <w:r>
-              <w:t>{{tahun_anggaran}}</w:t>
-            </w:r>
-          </w:p>
-        </w:tc>
-      </w:tr>
     </w:tbl>
+    <w:p/>
     <w:p/>
     <w:p>
       <w:r>
         <w:rPr>
           <w:b/>
-          <w:sz w:val="22"/>
+          <w:sz w:val="18"/>
         </w:rPr>
-        <w:t>RINCIAN RENCANA PENGGUNAAN DANA:</w:t>
+        <w:t xml:space="preserve">Catatan: </w:t>
+      </w:r>
+      <w:r>
+        <w:rPr>
+          <w:sz w:val="18"/>
+        </w:rPr>
+        <w:t>Kuitansi ini sebagai bukti permintaan uang muka. Pertanggungjawaban akan dilakukan setelah kegiatan selesai dilaksanakan dengan melampirkan bukti-bukti pengeluaran yang sah.</w:t>
       </w:r>
     </w:p>
+    <w:p/>
+    <w:p/>
     <w:tbl>
       <w:tblPr>
-        <w:tblStyle w:val="TableGrid"/>
         <w:tblW w:type="auto" w:w="0"/>
+        <w:jc w:val="center"/>
         <w:tblLook w:firstColumn="1" w:firstRow="1" w:lastColumn="0" w:lastRow="0" w:noHBand="0" w:noVBand="1" w:val="04A0"/>
       </w:tblPr>
       <w:tblGrid>
-        <w:gridCol w:w="1615"/>
-        <w:gridCol w:w="1615"/>
-        <w:gridCol w:w="1615"/>
-        <w:gridCol w:w="1615"/>
-        <w:gridCol w:w="1615"/>
-        <w:gridCol w:w="1615"/>
+        <w:gridCol w:w="3135"/>
+        <w:gridCol w:w="3135"/>
+        <w:gridCol w:w="3135"/>
       </w:tblGrid>
       <w:tr>
         <w:tc>
           <w:tcPr>
-            <w:tcW w:type="dxa" w:w="1615"/>
+            <w:tcW w:type="dxa" w:w="3135"/>
           </w:tcPr>
           <w:p>
             <w:pPr>
               <w:jc w:val="center"/>
             </w:pPr>
             <w:r>
-              <w:rPr>
-                <w:b/>
-              </w:rPr>
-              <w:t>No</w:t>
+              <w:t>Setuju Dibayar,</w:t>
             </w:r>
           </w:p>
         </w:tc>
         <w:tc>
           <w:tcPr>
-            <w:tcW w:type="dxa" w:w="1615"/>
+            <w:tcW w:type="dxa" w:w="3135"/>
           </w:tcPr>
           <w:p>
             <w:pPr>
               <w:jc w:val="center"/>
             </w:pPr>
             <w:r>
-              <w:rPr>
-                <w:b/>
-              </w:rPr>
-              <w:t>Uraian Barang/Jasa</w:t>
+              <w:t>Lunas Dibayar,</w:t>
             </w:r>
           </w:p>
         </w:tc>
         <w:tc>
           <w:tcPr>
-            <w:tcW w:type="dxa" w:w="1615"/>
+            <w:tcW w:type="dxa" w:w="3135"/>
           </w:tcPr>
           <w:p>
             <w:pPr>
               <w:jc w:val="center"/>
             </w:pPr>
             <w:r>
-              <w:rPr>
-                <w:b/>
-              </w:rPr>
-              <w:t>Volume</w:t>
-            </w:r>
-          </w:p>
-        </w:tc>
-        <w:tc>
-          <w:tcPr>
-            <w:tcW w:type="dxa" w:w="1615"/>
-          </w:tcPr>
-          <w:p>
-            <w:pPr>
-              <w:jc w:val="center"/>
-            </w:pPr>
-            <w:r>
-              <w:rPr>
-                <w:b/>
-              </w:rPr>
-              <w:t>Satuan</w:t>
-            </w:r>
-          </w:p>
-        </w:tc>
-        <w:tc>
-          <w:tcPr>
-            <w:tcW w:type="dxa" w:w="1615"/>
-          </w:tcPr>
-          <w:p>
-            <w:pPr>
-              <w:jc w:val="center"/>
-            </w:pPr>
-            <w:r>
-              <w:rPr>
-                <w:b/>
-              </w:rPr>
-              <w:t>Harga Satuan</w:t>
-            </w:r>
-          </w:p>
-        </w:tc>
-        <w:tc>
-          <w:tcPr>
-            <w:tcW w:type="dxa" w:w="1615"/>
-          </w:tcPr>
-          <w:p>
-            <w:pPr>
-              <w:jc w:val="center"/>
-            </w:pPr>
-            <w:r>
-              <w:rPr>
-                <w:b/>
-              </w:rPr>
-              <w:t>Jumlah</w:t>
+              <w:t>{{satker_kota}}, {{tanggal_dokumen}}</w:t>
             </w:r>
           </w:p>
         </w:tc>
@@ -397,188 +318,12 @@
       <w:tr>
         <w:tc>
           <w:tcPr>
-            <w:tcW w:type="dxa" w:w="1615"/>
+            <w:tcW w:type="dxa" w:w="3135"/>
           </w:tcPr>
           <w:p>
-            <w:r>
-              <w:t>{{rincian_no}}</w:t>
-            </w:r>
-          </w:p>
-        </w:tc>
-        <w:tc>
-          <w:tcPr>
-            <w:tcW w:type="dxa" w:w="1615"/>
-          </w:tcPr>
-          <w:p>
-            <w:r>
-              <w:t>{{rincian_uraian}}</w:t>
-            </w:r>
-          </w:p>
-        </w:tc>
-        <w:tc>
-          <w:tcPr>
-            <w:tcW w:type="dxa" w:w="1615"/>
-          </w:tcPr>
-          <w:p>
-            <w:r>
-              <w:t>{{rincian_volume}}</w:t>
-            </w:r>
-          </w:p>
-        </w:tc>
-        <w:tc>
-          <w:tcPr>
-            <w:tcW w:type="dxa" w:w="1615"/>
-          </w:tcPr>
-          <w:p>
-            <w:r>
-              <w:t>{{rincian_satuan}}</w:t>
-            </w:r>
-          </w:p>
-        </w:tc>
-        <w:tc>
-          <w:tcPr>
-            <w:tcW w:type="dxa" w:w="1615"/>
-          </w:tcPr>
-          <w:p>
-            <w:r>
-              <w:t>{{rincian_harga:rupiah}}</w:t>
-            </w:r>
-          </w:p>
-        </w:tc>
-        <w:tc>
-          <w:tcPr>
-            <w:tcW w:type="dxa" w:w="1615"/>
-          </w:tcPr>
-          <w:p>
-            <w:r>
-              <w:t>{{rincian_jumlah:rupiah}}</w:t>
-            </w:r>
-          </w:p>
-        </w:tc>
-      </w:tr>
-      <w:tr>
-        <w:tc>
-          <w:tcPr>
-            <w:tcW w:type="dxa" w:w="1615"/>
-          </w:tcPr>
-          <w:p>
-            <w:r/>
-          </w:p>
-        </w:tc>
-        <w:tc>
-          <w:tcPr>
-            <w:tcW w:type="dxa" w:w="1615"/>
-          </w:tcPr>
-          <w:p>
-            <w:r>
-              <w:rPr>
-                <w:b/>
-              </w:rPr>
-              <w:t>TOTAL</w:t>
-            </w:r>
-          </w:p>
-        </w:tc>
-        <w:tc>
-          <w:tcPr>
-            <w:tcW w:type="dxa" w:w="1615"/>
-          </w:tcPr>
-          <w:p>
-            <w:r/>
-          </w:p>
-        </w:tc>
-        <w:tc>
-          <w:tcPr>
-            <w:tcW w:type="dxa" w:w="1615"/>
-          </w:tcPr>
-          <w:p>
-            <w:r/>
-          </w:p>
-        </w:tc>
-        <w:tc>
-          <w:tcPr>
-            <w:tcW w:type="dxa" w:w="1615"/>
-          </w:tcPr>
-          <w:p>
-            <w:r/>
-          </w:p>
-        </w:tc>
-        <w:tc>
-          <w:tcPr>
-            <w:tcW w:type="dxa" w:w="1615"/>
-          </w:tcPr>
-          <w:p>
-            <w:r>
-              <w:rPr>
-                <w:b/>
-              </w:rPr>
-              <w:t>{{total:rupiah}}</w:t>
-            </w:r>
-          </w:p>
-        </w:tc>
-      </w:tr>
-    </w:tbl>
-    <w:p/>
-    <w:p>
-      <w:r>
-        <w:rPr>
-          <w:b/>
-        </w:rPr>
-        <w:t xml:space="preserve">Catatan: </w:t>
-      </w:r>
-      <w:r>
-        <w:t>Kuitansi ini sebagai bukti permintaan uang muka. Pertanggungjawaban akan dilakukan setelah kegiatan selesai dilaksanakan.</w:t>
-      </w:r>
-    </w:p>
-    <w:p/>
-    <w:p/>
-    <w:tbl>
-      <w:tblPr>
-        <w:tblW w:type="auto" w:w="0"/>
-        <w:tblLook w:firstColumn="1" w:firstRow="1" w:lastColumn="0" w:lastRow="0" w:noHBand="0" w:noVBand="1" w:val="04A0"/>
-      </w:tblPr>
-      <w:tblGrid>
-        <w:gridCol w:w="3230"/>
-        <w:gridCol w:w="3230"/>
-        <w:gridCol w:w="3230"/>
-      </w:tblGrid>
-      <w:tr>
-        <w:tc>
-          <w:tcPr>
-            <w:tcW w:type="dxa" w:w="3230"/>
-          </w:tcPr>
-          <w:p>
-            <w:r>
-              <w:t>Setuju Dibayar,</w:t>
-            </w:r>
-          </w:p>
-        </w:tc>
-        <w:tc>
-          <w:tcPr>
-            <w:tcW w:type="dxa" w:w="3230"/>
-          </w:tcPr>
-          <w:p>
-            <w:r>
-              <w:t>Lunas Dibayar,</w:t>
-            </w:r>
-          </w:p>
-        </w:tc>
-        <w:tc>
-          <w:tcPr>
-            <w:tcW w:type="dxa" w:w="3230"/>
-          </w:tcPr>
-          <w:p>
-            <w:r>
-              <w:t>{{satker_kota}}, {{tanggal_dokumen:tanggal}}</w:t>
-            </w:r>
-          </w:p>
-        </w:tc>
-      </w:tr>
-      <w:tr>
-        <w:tc>
-          <w:tcPr>
-            <w:tcW w:type="dxa" w:w="3230"/>
-          </w:tcPr>
-          <w:p>
+            <w:pPr>
+              <w:jc w:val="center"/>
+            </w:pPr>
             <w:r>
               <w:t>Pejabat Pembuat Komitmen</w:t>
             </w:r>
@@ -586,9 +331,12 @@
         </w:tc>
         <w:tc>
           <w:tcPr>
-            <w:tcW w:type="dxa" w:w="3230"/>
+            <w:tcW w:type="dxa" w:w="3135"/>
           </w:tcPr>
           <w:p>
+            <w:pPr>
+              <w:jc w:val="center"/>
+            </w:pPr>
             <w:r>
               <w:t>Bendahara Pengeluaran</w:t>
             </w:r>
@@ -596,9 +344,12 @@
         </w:tc>
         <w:tc>
           <w:tcPr>
-            <w:tcW w:type="dxa" w:w="3230"/>
+            <w:tcW w:type="dxa" w:w="3135"/>
           </w:tcPr>
           <w:p>
+            <w:pPr>
+              <w:jc w:val="center"/>
+            </w:pPr>
             <w:r>
               <w:t>Yang Menerima,</w:t>
             </w:r>
@@ -608,25 +359,34 @@
       <w:tr>
         <w:tc>
           <w:tcPr>
-            <w:tcW w:type="dxa" w:w="3230"/>
+            <w:tcW w:type="dxa" w:w="3135"/>
           </w:tcPr>
           <w:p>
+            <w:pPr>
+              <w:jc w:val="center"/>
+            </w:pPr>
             <w:r/>
           </w:p>
         </w:tc>
         <w:tc>
           <w:tcPr>
-            <w:tcW w:type="dxa" w:w="3230"/>
+            <w:tcW w:type="dxa" w:w="3135"/>
           </w:tcPr>
           <w:p>
+            <w:pPr>
+              <w:jc w:val="center"/>
+            </w:pPr>
             <w:r/>
           </w:p>
         </w:tc>
         <w:tc>
           <w:tcPr>
-            <w:tcW w:type="dxa" w:w="3230"/>
+            <w:tcW w:type="dxa" w:w="3135"/>
           </w:tcPr>
           <w:p>
+            <w:pPr>
+              <w:jc w:val="center"/>
+            </w:pPr>
             <w:r/>
           </w:p>
         </w:tc>
@@ -634,25 +394,34 @@
       <w:tr>
         <w:tc>
           <w:tcPr>
-            <w:tcW w:type="dxa" w:w="3230"/>
+            <w:tcW w:type="dxa" w:w="3135"/>
           </w:tcPr>
           <w:p>
+            <w:pPr>
+              <w:jc w:val="center"/>
+            </w:pPr>
             <w:r/>
           </w:p>
         </w:tc>
         <w:tc>
           <w:tcPr>
-            <w:tcW w:type="dxa" w:w="3230"/>
+            <w:tcW w:type="dxa" w:w="3135"/>
           </w:tcPr>
           <w:p>
+            <w:pPr>
+              <w:jc w:val="center"/>
+            </w:pPr>
             <w:r/>
           </w:p>
         </w:tc>
         <w:tc>
           <w:tcPr>
-            <w:tcW w:type="dxa" w:w="3230"/>
+            <w:tcW w:type="dxa" w:w="3135"/>
           </w:tcPr>
           <w:p>
+            <w:pPr>
+              <w:jc w:val="center"/>
+            </w:pPr>
             <w:r/>
           </w:p>
         </w:tc>
@@ -660,25 +429,34 @@
       <w:tr>
         <w:tc>
           <w:tcPr>
-            <w:tcW w:type="dxa" w:w="3230"/>
+            <w:tcW w:type="dxa" w:w="3135"/>
           </w:tcPr>
           <w:p>
+            <w:pPr>
+              <w:jc w:val="center"/>
+            </w:pPr>
             <w:r/>
           </w:p>
         </w:tc>
         <w:tc>
           <w:tcPr>
-            <w:tcW w:type="dxa" w:w="3230"/>
+            <w:tcW w:type="dxa" w:w="3135"/>
           </w:tcPr>
           <w:p>
+            <w:pPr>
+              <w:jc w:val="center"/>
+            </w:pPr>
             <w:r/>
           </w:p>
         </w:tc>
         <w:tc>
           <w:tcPr>
-            <w:tcW w:type="dxa" w:w="3230"/>
+            <w:tcW w:type="dxa" w:w="3135"/>
           </w:tcPr>
           <w:p>
+            <w:pPr>
+              <w:jc w:val="center"/>
+            </w:pPr>
             <w:r/>
           </w:p>
         </w:tc>
@@ -686,9 +464,12 @@
       <w:tr>
         <w:tc>
           <w:tcPr>
-            <w:tcW w:type="dxa" w:w="3230"/>
+            <w:tcW w:type="dxa" w:w="3135"/>
           </w:tcPr>
           <w:p>
+            <w:pPr>
+              <w:jc w:val="center"/>
+            </w:pPr>
             <w:r>
               <w:t>{{ppk_nama}}</w:t>
             </w:r>
@@ -696,9 +477,12 @@
         </w:tc>
         <w:tc>
           <w:tcPr>
-            <w:tcW w:type="dxa" w:w="3230"/>
+            <w:tcW w:type="dxa" w:w="3135"/>
           </w:tcPr>
           <w:p>
+            <w:pPr>
+              <w:jc w:val="center"/>
+            </w:pPr>
             <w:r>
               <w:t>{{bendahara_nama}}</w:t>
             </w:r>
@@ -706,9 +490,12 @@
         </w:tc>
         <w:tc>
           <w:tcPr>
-            <w:tcW w:type="dxa" w:w="3230"/>
+            <w:tcW w:type="dxa" w:w="3135"/>
           </w:tcPr>
           <w:p>
+            <w:pPr>
+              <w:jc w:val="center"/>
+            </w:pPr>
             <w:r>
               <w:t>{{penerima_nama}}</w:t>
             </w:r>
@@ -718,9 +505,12 @@
       <w:tr>
         <w:tc>
           <w:tcPr>
-            <w:tcW w:type="dxa" w:w="3230"/>
+            <w:tcW w:type="dxa" w:w="3135"/>
           </w:tcPr>
           <w:p>
+            <w:pPr>
+              <w:jc w:val="center"/>
+            </w:pPr>
             <w:r>
               <w:t>NIP. {{ppk_nip}}</w:t>
             </w:r>
@@ -728,9 +518,12 @@
         </w:tc>
         <w:tc>
           <w:tcPr>
-            <w:tcW w:type="dxa" w:w="3230"/>
+            <w:tcW w:type="dxa" w:w="3135"/>
           </w:tcPr>
           <w:p>
+            <w:pPr>
+              <w:jc w:val="center"/>
+            </w:pPr>
             <w:r>
               <w:t>NIP. {{bendahara_nip}}</w:t>
             </w:r>
@@ -738,9 +531,12 @@
         </w:tc>
         <w:tc>
           <w:tcPr>
-            <w:tcW w:type="dxa" w:w="3230"/>
+            <w:tcW w:type="dxa" w:w="3135"/>
           </w:tcPr>
           <w:p>
+            <w:pPr>
+              <w:jc w:val="center"/>
+            </w:pPr>
             <w:r>
               <w:t>NIP. {{penerima_nip}}</w:t>
             </w:r>
@@ -750,7 +546,7 @@
     </w:tbl>
     <w:sectPr>
       <w:pgSz w:w="12240" w:h="15840"/>
-      <w:pgMar w:top="1134" w:right="1134" w:bottom="1134" w:left="1417" w:header="720" w:footer="720" w:gutter="0"/>
+      <w:pgMar w:top="1134" w:right="1417" w:bottom="1134" w:left="1417" w:header="720" w:footer="720" w:gutter="0"/>
       <w:cols w:space="720"/>
       <w:docGrid w:linePitch="360"/>
     </w:sectPr>

</xml_diff>

<commit_message>
Add auto-generate nomor tanda terima uang muka
- Add generate_nomor_tanda_terima method to dokumen_generator
- Auto-generates format: NNN/TT-UM/YYYY for kuitansi uang muka
- Display generated nomor in dialog before generating document
- Update kuitansi_uang_muka.docx template with nomor_tanda_terima placeholder
- Add script to recreate template with proper placeholders

https://claude.ai/code/session_01L1u8cybJBFHNdrMvCb5b4p
</commit_message>
<xml_diff>
--- a/templates/word/kuitansi_uang_muka.docx
+++ b/templates/word/kuitansi_uang_muka.docx
@@ -9,9 +9,9 @@
       <w:r>
         <w:rPr>
           <w:b/>
-          <w:sz w:val="24"/>
+          <w:sz w:val="28"/>
         </w:rPr>
-        <w:t>{{kementerian}}</w:t>
+        <w:t>{{kop_surat}}</w:t>
       </w:r>
     </w:p>
     <w:p>
@@ -19,33 +19,7 @@
         <w:jc w:val="center"/>
       </w:pPr>
       <w:r>
-        <w:rPr>
-          <w:b/>
-          <w:sz w:val="22"/>
-        </w:rPr>
-        <w:t>{{eselon1}}</w:t>
-      </w:r>
-    </w:p>
-    <w:p>
-      <w:pPr>
-        <w:jc w:val="center"/>
-      </w:pPr>
-      <w:r>
-        <w:rPr>
-          <w:sz w:val="22"/>
-        </w:rPr>
-        <w:t>{{satker_nama}}</w:t>
-      </w:r>
-    </w:p>
-    <w:p>
-      <w:pPr>
-        <w:jc w:val="center"/>
-      </w:pPr>
-      <w:r>
-        <w:rPr>
-          <w:sz w:val="20"/>
-        </w:rPr>
-        <w:t>________________________________________________________________________________</w:t>
+        <w:t>______________________________________________________________________</w:t>
       </w:r>
     </w:p>
     <w:p/>
@@ -57,6 +31,7 @@
         <w:rPr>
           <w:b/>
           <w:sz w:val="28"/>
+          <w:u w:val="single"/>
         </w:rPr>
         <w:t>KUITANSI / TANDA TERIMA UANG MUKA</w:t>
       </w:r>
@@ -66,12 +41,254 @@
         <w:jc w:val="center"/>
       </w:pPr>
       <w:r>
-        <w:rPr>
-          <w:sz w:val="22"/>
-        </w:rPr>
-        <w:t>Nomor: {{nomor_kuitansi}}</w:t>
+        <w:t>Nomor: {{nomor_tanda_terima}}</w:t>
       </w:r>
     </w:p>
+    <w:p/>
+    <w:p>
+      <w:r>
+        <w:rPr>
+          <w:b/>
+        </w:rPr>
+        <w:t>Sudah terima dari</w:t>
+        <w:tab/>
+        <w:t xml:space="preserve">: </w:t>
+      </w:r>
+      <w:r>
+        <w:t>Bendahara Pengeluaran {{satker_nama}}</w:t>
+      </w:r>
+    </w:p>
+    <w:p>
+      <w:r>
+        <w:rPr>
+          <w:b/>
+        </w:rPr>
+        <w:t>Uang sejumlah</w:t>
+        <w:tab/>
+        <w:tab/>
+        <w:t xml:space="preserve">: </w:t>
+      </w:r>
+      <w:r>
+        <w:t>Rp {{nilai:rupiah}}</w:t>
+      </w:r>
+    </w:p>
+    <w:p>
+      <w:r>
+        <w:rPr>
+          <w:b/>
+        </w:rPr>
+        <w:t>Terbilang</w:t>
+        <w:tab/>
+        <w:tab/>
+        <w:t xml:space="preserve">: </w:t>
+      </w:r>
+      <w:r>
+        <w:t>{{nilai:terbilang}}</w:t>
+      </w:r>
+    </w:p>
+    <w:p>
+      <w:r>
+        <w:rPr>
+          <w:b/>
+        </w:rPr>
+        <w:t>Untuk keperluan</w:t>
+        <w:tab/>
+        <w:t xml:space="preserve">: </w:t>
+      </w:r>
+      <w:r>
+        <w:t>Uang muka kegiatan {{nama_kegiatan}}</w:t>
+      </w:r>
+    </w:p>
+    <w:p/>
+    <w:p>
+      <w:r>
+        <w:rPr>
+          <w:b/>
+        </w:rPr>
+        <w:t>Rincian:</w:t>
+      </w:r>
+    </w:p>
+    <w:tbl>
+      <w:tblPr>
+        <w:tblStyle w:val="TableGrid"/>
+        <w:tblW w:type="auto" w:w="0"/>
+        <w:tblLook w:firstColumn="1" w:firstRow="1" w:lastColumn="0" w:lastRow="0" w:noHBand="0" w:noVBand="1" w:val="04A0"/>
+      </w:tblPr>
+      <w:tblGrid>
+        <w:gridCol w:w="1938"/>
+        <w:gridCol w:w="1938"/>
+        <w:gridCol w:w="1938"/>
+        <w:gridCol w:w="1938"/>
+        <w:gridCol w:w="1938"/>
+      </w:tblGrid>
+      <w:tr>
+        <w:tc>
+          <w:tcPr>
+            <w:tcW w:type="dxa" w:w="1938"/>
+          </w:tcPr>
+          <w:p>
+            <w:pPr>
+              <w:jc w:val="center"/>
+            </w:pPr>
+            <w:r>
+              <w:rPr>
+                <w:b/>
+              </w:rPr>
+              <w:t>No</w:t>
+            </w:r>
+          </w:p>
+        </w:tc>
+        <w:tc>
+          <w:tcPr>
+            <w:tcW w:type="dxa" w:w="1938"/>
+          </w:tcPr>
+          <w:p>
+            <w:pPr>
+              <w:jc w:val="center"/>
+            </w:pPr>
+            <w:r>
+              <w:rPr>
+                <w:b/>
+              </w:rPr>
+              <w:t>Uraian</w:t>
+            </w:r>
+          </w:p>
+        </w:tc>
+        <w:tc>
+          <w:tcPr>
+            <w:tcW w:type="dxa" w:w="1938"/>
+          </w:tcPr>
+          <w:p>
+            <w:pPr>
+              <w:jc w:val="center"/>
+            </w:pPr>
+            <w:r>
+              <w:rPr>
+                <w:b/>
+              </w:rPr>
+              <w:t>Volume</w:t>
+            </w:r>
+          </w:p>
+        </w:tc>
+        <w:tc>
+          <w:tcPr>
+            <w:tcW w:type="dxa" w:w="1938"/>
+          </w:tcPr>
+          <w:p>
+            <w:pPr>
+              <w:jc w:val="center"/>
+            </w:pPr>
+            <w:r>
+              <w:rPr>
+                <w:b/>
+              </w:rPr>
+              <w:t>Satuan</w:t>
+            </w:r>
+          </w:p>
+        </w:tc>
+        <w:tc>
+          <w:tcPr>
+            <w:tcW w:type="dxa" w:w="1938"/>
+          </w:tcPr>
+          <w:p>
+            <w:pPr>
+              <w:jc w:val="center"/>
+            </w:pPr>
+            <w:r>
+              <w:rPr>
+                <w:b/>
+              </w:rPr>
+              <w:t>Jumlah</w:t>
+            </w:r>
+          </w:p>
+        </w:tc>
+      </w:tr>
+      <w:tr>
+        <w:tc>
+          <w:tcPr>
+            <w:tcW w:type="dxa" w:w="1938"/>
+          </w:tcPr>
+          <w:p>
+            <w:r>
+              <w:t>{{rincian_no}}</w:t>
+            </w:r>
+          </w:p>
+        </w:tc>
+        <w:tc>
+          <w:tcPr>
+            <w:tcW w:type="dxa" w:w="1938"/>
+          </w:tcPr>
+          <w:p>
+            <w:r>
+              <w:t>{{rincian_uraian}}</w:t>
+            </w:r>
+          </w:p>
+        </w:tc>
+        <w:tc>
+          <w:tcPr>
+            <w:tcW w:type="dxa" w:w="1938"/>
+          </w:tcPr>
+          <w:p>
+            <w:r>
+              <w:t>{{rincian_volume}}</w:t>
+            </w:r>
+          </w:p>
+        </w:tc>
+        <w:tc>
+          <w:tcPr>
+            <w:tcW w:type="dxa" w:w="1938"/>
+          </w:tcPr>
+          <w:p>
+            <w:r>
+              <w:t>{{rincian_satuan}}</w:t>
+            </w:r>
+          </w:p>
+        </w:tc>
+        <w:tc>
+          <w:tcPr>
+            <w:tcW w:type="dxa" w:w="1938"/>
+          </w:tcPr>
+          <w:p>
+            <w:r>
+              <w:t>{{rincian_jumlah}}</w:t>
+            </w:r>
+          </w:p>
+        </w:tc>
+      </w:tr>
+      <w:tr>
+        <w:tc>
+          <w:tcPr>
+            <w:tcW w:type="dxa" w:w="7752"/>
+            <w:gridSpan w:val="4"/>
+          </w:tcPr>
+          <w:p>
+            <w:pPr>
+              <w:jc w:val="right"/>
+            </w:pPr>
+            <w:r>
+              <w:rPr>
+                <w:b/>
+              </w:rPr>
+              <w:t>TOTAL</w:t>
+            </w:r>
+          </w:p>
+        </w:tc>
+        <w:tc>
+          <w:tcPr>
+            <w:tcW w:type="dxa" w:w="1938"/>
+          </w:tcPr>
+          <w:p>
+            <w:r>
+              <w:rPr>
+                <w:b/>
+              </w:rPr>
+              <w:t>{{subtotal}}</w:t>
+            </w:r>
+          </w:p>
+        </w:tc>
+      </w:tr>
+    </w:tbl>
+    <w:p/>
     <w:p/>
     <w:tbl>
       <w:tblPr>
@@ -79,464 +296,67 @@
         <w:tblLook w:firstColumn="1" w:firstRow="1" w:lastColumn="0" w:lastRow="0" w:noHBand="0" w:noVBand="1" w:val="04A0"/>
       </w:tblPr>
       <w:tblGrid>
-        <w:gridCol w:w="3135"/>
-        <w:gridCol w:w="3135"/>
-        <w:gridCol w:w="3135"/>
+        <w:gridCol w:w="4844"/>
+        <w:gridCol w:w="4844"/>
       </w:tblGrid>
       <w:tr>
         <w:tc>
           <w:tcPr>
-            <w:tcW w:type="dxa" w:w="2268"/>
-          </w:tcPr>
-          <w:p>
-            <w:r>
-              <w:t>Sudah terima dari</w:t>
-            </w:r>
-          </w:p>
-        </w:tc>
-        <w:tc>
-          <w:tcPr>
-            <w:tcW w:type="dxa" w:w="283"/>
-          </w:tcPr>
-          <w:p>
-            <w:r>
-              <w:t>:</w:t>
-            </w:r>
-          </w:p>
-        </w:tc>
-        <w:tc>
-          <w:tcPr>
-            <w:tcW w:type="dxa" w:w="6803"/>
-          </w:tcPr>
-          <w:p>
-            <w:r>
-              <w:t>Bendahara Pengeluaran {{satker_nama}}</w:t>
-            </w:r>
-          </w:p>
-        </w:tc>
-      </w:tr>
-      <w:tr>
-        <w:tc>
-          <w:tcPr>
-            <w:tcW w:type="dxa" w:w="2268"/>
-          </w:tcPr>
-          <w:p>
-            <w:r>
-              <w:t>Uang sebanyak</w:t>
-            </w:r>
-          </w:p>
-        </w:tc>
-        <w:tc>
-          <w:tcPr>
-            <w:tcW w:type="dxa" w:w="283"/>
-          </w:tcPr>
-          <w:p>
-            <w:r>
-              <w:t>:</w:t>
-            </w:r>
-          </w:p>
-        </w:tc>
-        <w:tc>
-          <w:tcPr>
-            <w:tcW w:type="dxa" w:w="6803"/>
-          </w:tcPr>
-          <w:p>
-            <w:r>
-              <w:t>{{total:rupiah}}</w:t>
-            </w:r>
-          </w:p>
-        </w:tc>
-      </w:tr>
-      <w:tr>
-        <w:tc>
-          <w:tcPr>
-            <w:tcW w:type="dxa" w:w="2268"/>
-          </w:tcPr>
-          <w:p>
-            <w:r>
-              <w:t>Terbilang</w:t>
-            </w:r>
-          </w:p>
-        </w:tc>
-        <w:tc>
-          <w:tcPr>
-            <w:tcW w:type="dxa" w:w="283"/>
-          </w:tcPr>
-          <w:p>
-            <w:r>
-              <w:t>:</w:t>
-            </w:r>
-          </w:p>
-        </w:tc>
-        <w:tc>
-          <w:tcPr>
-            <w:tcW w:type="dxa" w:w="6803"/>
-          </w:tcPr>
-          <w:p>
-            <w:r>
-              <w:t>({{total:terbilang}})</w:t>
-            </w:r>
-          </w:p>
-        </w:tc>
-      </w:tr>
-      <w:tr>
-        <w:tc>
-          <w:tcPr>
-            <w:tcW w:type="dxa" w:w="2268"/>
-          </w:tcPr>
-          <w:p>
-            <w:r>
-              <w:t>Untuk Pembayaran</w:t>
-            </w:r>
-          </w:p>
-        </w:tc>
-        <w:tc>
-          <w:tcPr>
-            <w:tcW w:type="dxa" w:w="283"/>
-          </w:tcPr>
-          <w:p>
-            <w:r>
-              <w:t>:</w:t>
-            </w:r>
-          </w:p>
-        </w:tc>
-        <w:tc>
-          <w:tcPr>
-            <w:tcW w:type="dxa" w:w="6803"/>
-          </w:tcPr>
-          <w:p>
-            <w:r>
-              <w:t>Uang muka kegiatan {{nama_kegiatan}}</w:t>
-            </w:r>
-          </w:p>
-        </w:tc>
-      </w:tr>
-      <w:tr>
-        <w:tc>
-          <w:tcPr>
-            <w:tcW w:type="dxa" w:w="2268"/>
-          </w:tcPr>
-          <w:p>
-            <w:r>
-              <w:t>Kode Akun/MAK</w:t>
-            </w:r>
-          </w:p>
-        </w:tc>
-        <w:tc>
-          <w:tcPr>
-            <w:tcW w:type="dxa" w:w="283"/>
-          </w:tcPr>
-          <w:p>
-            <w:r>
-              <w:t>:</w:t>
-            </w:r>
-          </w:p>
-        </w:tc>
-        <w:tc>
-          <w:tcPr>
-            <w:tcW w:type="dxa" w:w="6803"/>
-          </w:tcPr>
-          <w:p>
-            <w:r>
-              <w:t>{{kode_akun}}</w:t>
-            </w:r>
-          </w:p>
-        </w:tc>
-      </w:tr>
-    </w:tbl>
-    <w:p/>
-    <w:p/>
-    <w:p>
-      <w:r>
-        <w:rPr>
-          <w:b/>
-          <w:sz w:val="18"/>
-        </w:rPr>
-        <w:t xml:space="preserve">Catatan: </w:t>
-      </w:r>
-      <w:r>
-        <w:rPr>
-          <w:sz w:val="18"/>
-        </w:rPr>
-        <w:t>Kuitansi ini sebagai bukti permintaan uang muka. Pertanggungjawaban akan dilakukan setelah kegiatan selesai dilaksanakan dengan melampirkan bukti-bukti pengeluaran yang sah.</w:t>
-      </w:r>
-    </w:p>
-    <w:p/>
-    <w:p/>
-    <w:tbl>
-      <w:tblPr>
-        <w:tblW w:type="auto" w:w="0"/>
-        <w:jc w:val="center"/>
-        <w:tblLook w:firstColumn="1" w:firstRow="1" w:lastColumn="0" w:lastRow="0" w:noHBand="0" w:noVBand="1" w:val="04A0"/>
-      </w:tblPr>
-      <w:tblGrid>
-        <w:gridCol w:w="3135"/>
-        <w:gridCol w:w="3135"/>
-        <w:gridCol w:w="3135"/>
-      </w:tblGrid>
-      <w:tr>
-        <w:tc>
-          <w:tcPr>
-            <w:tcW w:type="dxa" w:w="3135"/>
+            <w:tcW w:type="dxa" w:w="4844"/>
           </w:tcPr>
           <w:p>
             <w:pPr>
               <w:jc w:val="center"/>
             </w:pPr>
             <w:r>
-              <w:t>Setuju Dibayar,</w:t>
+              <w:t>Mengetahui,</w:t>
+              <w:br/>
+            </w:r>
+            <w:r>
+              <w:t>Pejabat Pembuat Komitmen</w:t>
+              <w:br/>
+              <w:br/>
+              <w:br/>
+              <w:br/>
+            </w:r>
+            <w:r>
+              <w:rPr>
+                <w:b/>
+              </w:rPr>
+              <w:t>{{nama_ppk}}</w:t>
+              <w:br/>
+            </w:r>
+            <w:r>
+              <w:t>NIP. {{nip_ppk}}</w:t>
             </w:r>
           </w:p>
         </w:tc>
         <w:tc>
           <w:tcPr>
-            <w:tcW w:type="dxa" w:w="3135"/>
+            <w:tcW w:type="dxa" w:w="4844"/>
           </w:tcPr>
           <w:p>
             <w:pPr>
               <w:jc w:val="center"/>
             </w:pPr>
             <w:r>
-              <w:t>Lunas Dibayar,</w:t>
+              <w:t>{{kota}}, {{tanggal_dokumen:tanggal}}</w:t>
+              <w:br/>
             </w:r>
-          </w:p>
-        </w:tc>
-        <w:tc>
-          <w:tcPr>
-            <w:tcW w:type="dxa" w:w="3135"/>
-          </w:tcPr>
-          <w:p>
-            <w:pPr>
-              <w:jc w:val="center"/>
-            </w:pPr>
-            <w:r>
-              <w:t>{{satker_kota}}, {{tanggal_dokumen}}</w:t>
-            </w:r>
-          </w:p>
-        </w:tc>
-      </w:tr>
-      <w:tr>
-        <w:tc>
-          <w:tcPr>
-            <w:tcW w:type="dxa" w:w="3135"/>
-          </w:tcPr>
-          <w:p>
-            <w:pPr>
-              <w:jc w:val="center"/>
-            </w:pPr>
-            <w:r>
-              <w:t>Pejabat Pembuat Komitmen</w:t>
-            </w:r>
-          </w:p>
-        </w:tc>
-        <w:tc>
-          <w:tcPr>
-            <w:tcW w:type="dxa" w:w="3135"/>
-          </w:tcPr>
-          <w:p>
-            <w:pPr>
-              <w:jc w:val="center"/>
-            </w:pPr>
-            <w:r>
-              <w:t>Bendahara Pengeluaran</w:t>
-            </w:r>
-          </w:p>
-        </w:tc>
-        <w:tc>
-          <w:tcPr>
-            <w:tcW w:type="dxa" w:w="3135"/>
-          </w:tcPr>
-          <w:p>
-            <w:pPr>
-              <w:jc w:val="center"/>
-            </w:pPr>
             <w:r>
               <w:t>Yang Menerima,</w:t>
+              <w:br/>
+              <w:br/>
+              <w:br/>
+              <w:br/>
             </w:r>
-          </w:p>
-        </w:tc>
-      </w:tr>
-      <w:tr>
-        <w:tc>
-          <w:tcPr>
-            <w:tcW w:type="dxa" w:w="3135"/>
-          </w:tcPr>
-          <w:p>
-            <w:pPr>
-              <w:jc w:val="center"/>
-            </w:pPr>
-            <w:r/>
-          </w:p>
-        </w:tc>
-        <w:tc>
-          <w:tcPr>
-            <w:tcW w:type="dxa" w:w="3135"/>
-          </w:tcPr>
-          <w:p>
-            <w:pPr>
-              <w:jc w:val="center"/>
-            </w:pPr>
-            <w:r/>
-          </w:p>
-        </w:tc>
-        <w:tc>
-          <w:tcPr>
-            <w:tcW w:type="dxa" w:w="3135"/>
-          </w:tcPr>
-          <w:p>
-            <w:pPr>
-              <w:jc w:val="center"/>
-            </w:pPr>
-            <w:r/>
-          </w:p>
-        </w:tc>
-      </w:tr>
-      <w:tr>
-        <w:tc>
-          <w:tcPr>
-            <w:tcW w:type="dxa" w:w="3135"/>
-          </w:tcPr>
-          <w:p>
-            <w:pPr>
-              <w:jc w:val="center"/>
-            </w:pPr>
-            <w:r/>
-          </w:p>
-        </w:tc>
-        <w:tc>
-          <w:tcPr>
-            <w:tcW w:type="dxa" w:w="3135"/>
-          </w:tcPr>
-          <w:p>
-            <w:pPr>
-              <w:jc w:val="center"/>
-            </w:pPr>
-            <w:r/>
-          </w:p>
-        </w:tc>
-        <w:tc>
-          <w:tcPr>
-            <w:tcW w:type="dxa" w:w="3135"/>
-          </w:tcPr>
-          <w:p>
-            <w:pPr>
-              <w:jc w:val="center"/>
-            </w:pPr>
-            <w:r/>
-          </w:p>
-        </w:tc>
-      </w:tr>
-      <w:tr>
-        <w:tc>
-          <w:tcPr>
-            <w:tcW w:type="dxa" w:w="3135"/>
-          </w:tcPr>
-          <w:p>
-            <w:pPr>
-              <w:jc w:val="center"/>
-            </w:pPr>
-            <w:r/>
-          </w:p>
-        </w:tc>
-        <w:tc>
-          <w:tcPr>
-            <w:tcW w:type="dxa" w:w="3135"/>
-          </w:tcPr>
-          <w:p>
-            <w:pPr>
-              <w:jc w:val="center"/>
-            </w:pPr>
-            <w:r/>
-          </w:p>
-        </w:tc>
-        <w:tc>
-          <w:tcPr>
-            <w:tcW w:type="dxa" w:w="3135"/>
-          </w:tcPr>
-          <w:p>
-            <w:pPr>
-              <w:jc w:val="center"/>
-            </w:pPr>
-            <w:r/>
-          </w:p>
-        </w:tc>
-      </w:tr>
-      <w:tr>
-        <w:tc>
-          <w:tcPr>
-            <w:tcW w:type="dxa" w:w="3135"/>
-          </w:tcPr>
-          <w:p>
-            <w:pPr>
-              <w:jc w:val="center"/>
-            </w:pPr>
             <w:r>
-              <w:t>{{ppk_nama}}</w:t>
+              <w:rPr>
+                <w:b/>
+              </w:rPr>
+              <w:t>{{penerima_nama}}</w:t>
+              <w:br/>
             </w:r>
-          </w:p>
-        </w:tc>
-        <w:tc>
-          <w:tcPr>
-            <w:tcW w:type="dxa" w:w="3135"/>
-          </w:tcPr>
-          <w:p>
-            <w:pPr>
-              <w:jc w:val="center"/>
-            </w:pPr>
-            <w:r>
-              <w:t>{{bendahara_nama}}</w:t>
-            </w:r>
-          </w:p>
-        </w:tc>
-        <w:tc>
-          <w:tcPr>
-            <w:tcW w:type="dxa" w:w="3135"/>
-          </w:tcPr>
-          <w:p>
-            <w:pPr>
-              <w:jc w:val="center"/>
-            </w:pPr>
-            <w:r>
-              <w:t>{{penerima_nama}}</w:t>
-            </w:r>
-          </w:p>
-        </w:tc>
-      </w:tr>
-      <w:tr>
-        <w:tc>
-          <w:tcPr>
-            <w:tcW w:type="dxa" w:w="3135"/>
-          </w:tcPr>
-          <w:p>
-            <w:pPr>
-              <w:jc w:val="center"/>
-            </w:pPr>
-            <w:r>
-              <w:t>NIP. {{ppk_nip}}</w:t>
-            </w:r>
-          </w:p>
-        </w:tc>
-        <w:tc>
-          <w:tcPr>
-            <w:tcW w:type="dxa" w:w="3135"/>
-          </w:tcPr>
-          <w:p>
-            <w:pPr>
-              <w:jc w:val="center"/>
-            </w:pPr>
-            <w:r>
-              <w:t>NIP. {{bendahara_nip}}</w:t>
-            </w:r>
-          </w:p>
-        </w:tc>
-        <w:tc>
-          <w:tcPr>
-            <w:tcW w:type="dxa" w:w="3135"/>
-          </w:tcPr>
-          <w:p>
-            <w:pPr>
-              <w:jc w:val="center"/>
-            </w:pPr>
             <w:r>
               <w:t>NIP. {{penerima_nip}}</w:t>
             </w:r>
@@ -546,7 +366,7 @@
     </w:tbl>
     <w:sectPr>
       <w:pgSz w:w="12240" w:h="15840"/>
-      <w:pgMar w:top="1134" w:right="1417" w:bottom="1134" w:left="1417" w:header="720" w:footer="720" w:gutter="0"/>
+      <w:pgMar w:top="1134" w:right="1134" w:bottom="1134" w:left="1417" w:header="720" w:footer="720" w:gutter="0"/>
       <w:cols w:space="720"/>
       <w:docGrid w:linePitch="360"/>
     </w:sectPr>

</xml_diff>

<commit_message>
Create simple Kuitansi Uang Muka template
- New simple format with:
  - Header: KUITANSI / PEMBAYARAN UANG MUKA
  - Info table: Nomor, Tanggal, Nama Kegiatan, Sumber Dana, Unit Kerja
  - Nilai uang muka with terbilang
  - Persentase UM info
  - 2-column signatures: Bendahara (yang menyerahkan) & Penerima
- Single spacing throughout
- Clean and minimal design

https://claude.ai/code/session_01Ah6JAZkTjEmaaRomJjVN6r
</commit_message>
<xml_diff>
--- a/templates/word/kuitansi_uang_muka.docx
+++ b/templates/word/kuitansi_uang_muka.docx
@@ -4,109 +4,87 @@
   <w:body>
     <w:p>
       <w:pPr>
+        <w:spacing w:before="0" w:after="0" w:line="240" w:lineRule="auto"/>
         <w:jc w:val="center"/>
       </w:pPr>
       <w:r>
         <w:rPr>
-          <w:rFonts w:ascii="Times New Roman" w:hAnsi="Times New Roman"/>
           <w:b/>
-          <w:sz w:val="28"/>
+          <w:sz w:val="32"/>
         </w:rPr>
-        <w:t>{{kementerian}}</w:t>
+        <w:t>KUITANSI</w:t>
       </w:r>
     </w:p>
     <w:p>
       <w:pPr>
+        <w:spacing w:before="0" w:after="0" w:line="240" w:lineRule="auto"/>
         <w:jc w:val="center"/>
       </w:pPr>
       <w:r>
         <w:rPr>
-          <w:rFonts w:ascii="Times New Roman" w:hAnsi="Times New Roman"/>
-          <w:b/>
           <w:sz w:val="24"/>
         </w:rPr>
-        <w:t>{{eselon1}}</w:t>
-      </w:r>
-    </w:p>
-    <w:p>
-      <w:pPr>
-        <w:jc w:val="center"/>
-      </w:pPr>
-      <w:r>
-        <w:rPr>
-          <w:rFonts w:ascii="Times New Roman" w:hAnsi="Times New Roman"/>
-          <w:b/>
-          <w:sz w:val="24"/>
-        </w:rPr>
-        <w:t>{{satker_nama}}</w:t>
+        <w:t>PEMBAYARAN UANG MUKA</w:t>
       </w:r>
     </w:p>
     <w:p/>
-    <w:p>
-      <w:pPr>
-        <w:jc w:val="center"/>
-      </w:pPr>
-      <w:r>
-        <w:rPr>
-          <w:rFonts w:ascii="Times New Roman" w:hAnsi="Times New Roman"/>
-          <w:b/>
-          <w:sz w:val="28"/>
-        </w:rPr>
-        <w:t>KUITANSI/TANDA TERIMA</w:t>
-      </w:r>
-    </w:p>
-    <w:p>
-      <w:pPr>
-        <w:jc w:val="center"/>
-      </w:pPr>
-      <w:r>
-        <w:rPr>
-          <w:rFonts w:ascii="Times New Roman" w:hAnsi="Times New Roman"/>
-          <w:b/>
-          <w:sz w:val="24"/>
-        </w:rPr>
-        <w:t>UANG MUKA PERJALANAN DINAS</w:t>
-      </w:r>
-    </w:p>
-    <w:p/>
-    <w:p>
-      <w:r>
-        <w:rPr>
-          <w:rFonts w:ascii="Times New Roman" w:hAnsi="Times New Roman"/>
-          <w:b/>
-          <w:sz w:val="22"/>
-        </w:rPr>
-        <w:t>A. DATA DIPA</w:t>
-      </w:r>
-    </w:p>
     <w:tbl>
       <w:tblPr>
-        <w:tblStyle w:val="TableGrid"/>
         <w:tblW w:type="auto" w:w="0"/>
+        <w:tblLayout w:type="fixed"/>
         <w:tblLook w:firstColumn="1" w:firstRow="1" w:lastColumn="0" w:lastRow="0" w:noHBand="0" w:noVBand="1" w:val="04A0"/>
       </w:tblPr>
       <w:tblGrid>
-        <w:gridCol w:w="4320"/>
-        <w:gridCol w:w="4320"/>
+        <w:gridCol w:w="3135"/>
+        <w:gridCol w:w="3135"/>
+        <w:gridCol w:w="3135"/>
       </w:tblGrid>
       <w:tr>
         <w:tc>
           <w:tcPr>
-            <w:tcW w:type="dxa" w:w="4320"/>
+            <w:tcW w:type="dxa" w:w="2268"/>
           </w:tcPr>
           <w:p>
+            <w:pPr>
+              <w:spacing w:before="0" w:after="0" w:line="240" w:lineRule="auto"/>
+            </w:pPr>
             <w:r>
-              <w:t>Kode Satker</w:t>
+              <w:rPr>
+                <w:sz w:val="22"/>
+              </w:rPr>
+              <w:t>Nomor Kuitansi</w:t>
             </w:r>
           </w:p>
         </w:tc>
         <w:tc>
           <w:tcPr>
-            <w:tcW w:type="dxa" w:w="4320"/>
+            <w:tcW w:type="dxa" w:w="283"/>
           </w:tcPr>
           <w:p>
+            <w:pPr>
+              <w:spacing w:before="0" w:after="0" w:line="240" w:lineRule="auto"/>
+            </w:pPr>
             <w:r>
-              <w:t>: {{satker_kode}}</w:t>
+              <w:rPr>
+                <w:sz w:val="22"/>
+              </w:rPr>
+              <w:t>:</w:t>
+            </w:r>
+          </w:p>
+        </w:tc>
+        <w:tc>
+          <w:tcPr>
+            <w:tcW w:type="dxa" w:w="6236"/>
+          </w:tcPr>
+          <w:p>
+            <w:pPr>
+              <w:spacing w:before="0" w:after="0" w:line="240" w:lineRule="auto"/>
+            </w:pPr>
+            <w:r>
+              <w:rPr>
+                <w:sz w:val="22"/>
+              </w:rPr>
+              <w:t>{{nomor_kuitansi}}</w:t>
             </w:r>
           </w:p>
         </w:tc>
@@ -114,21 +92,49 @@
       <w:tr>
         <w:tc>
           <w:tcPr>
-            <w:tcW w:type="dxa" w:w="4320"/>
+            <w:tcW w:type="dxa" w:w="2268"/>
           </w:tcPr>
           <w:p>
+            <w:pPr>
+              <w:spacing w:before="0" w:after="0" w:line="240" w:lineRule="auto"/>
+            </w:pPr>
             <w:r>
-              <w:t>Nama Satker</w:t>
+              <w:rPr>
+                <w:sz w:val="22"/>
+              </w:rPr>
+              <w:t>Tanggal</w:t>
             </w:r>
           </w:p>
         </w:tc>
         <w:tc>
           <w:tcPr>
-            <w:tcW w:type="dxa" w:w="4320"/>
+            <w:tcW w:type="dxa" w:w="283"/>
           </w:tcPr>
           <w:p>
+            <w:pPr>
+              <w:spacing w:before="0" w:after="0" w:line="240" w:lineRule="auto"/>
+            </w:pPr>
             <w:r>
-              <w:t>: {{satker_nama}}</w:t>
+              <w:rPr>
+                <w:sz w:val="22"/>
+              </w:rPr>
+              <w:t>:</w:t>
+            </w:r>
+          </w:p>
+        </w:tc>
+        <w:tc>
+          <w:tcPr>
+            <w:tcW w:type="dxa" w:w="6236"/>
+          </w:tcPr>
+          <w:p>
+            <w:pPr>
+              <w:spacing w:before="0" w:after="0" w:line="240" w:lineRule="auto"/>
+            </w:pPr>
+            <w:r>
+              <w:rPr>
+                <w:sz w:val="22"/>
+              </w:rPr>
+              <w:t>{{tanggal_dokumen:tanggal_panjang}}</w:t>
             </w:r>
           </w:p>
         </w:tc>
@@ -136,21 +142,49 @@
       <w:tr>
         <w:tc>
           <w:tcPr>
-            <w:tcW w:type="dxa" w:w="4320"/>
+            <w:tcW w:type="dxa" w:w="2268"/>
           </w:tcPr>
           <w:p>
+            <w:pPr>
+              <w:spacing w:before="0" w:after="0" w:line="240" w:lineRule="auto"/>
+            </w:pPr>
             <w:r>
-              <w:t>Tahun Anggaran</w:t>
+              <w:rPr>
+                <w:sz w:val="22"/>
+              </w:rPr>
+              <w:t>Nama Kegiatan</w:t>
             </w:r>
           </w:p>
         </w:tc>
         <w:tc>
           <w:tcPr>
-            <w:tcW w:type="dxa" w:w="4320"/>
+            <w:tcW w:type="dxa" w:w="283"/>
           </w:tcPr>
           <w:p>
+            <w:pPr>
+              <w:spacing w:before="0" w:after="0" w:line="240" w:lineRule="auto"/>
+            </w:pPr>
             <w:r>
-              <w:t>: {{tahun_anggaran}}</w:t>
+              <w:rPr>
+                <w:sz w:val="22"/>
+              </w:rPr>
+              <w:t>:</w:t>
+            </w:r>
+          </w:p>
+        </w:tc>
+        <w:tc>
+          <w:tcPr>
+            <w:tcW w:type="dxa" w:w="6236"/>
+          </w:tcPr>
+          <w:p>
+            <w:pPr>
+              <w:spacing w:before="0" w:after="0" w:line="240" w:lineRule="auto"/>
+            </w:pPr>
+            <w:r>
+              <w:rPr>
+                <w:sz w:val="22"/>
+              </w:rPr>
+              <w:t>{{nama_kegiatan}}</w:t>
             </w:r>
           </w:p>
         </w:tc>
@@ -158,21 +192,49 @@
       <w:tr>
         <w:tc>
           <w:tcPr>
-            <w:tcW w:type="dxa" w:w="4320"/>
+            <w:tcW w:type="dxa" w:w="2268"/>
           </w:tcPr>
           <w:p>
+            <w:pPr>
+              <w:spacing w:before="0" w:after="0" w:line="240" w:lineRule="auto"/>
+            </w:pPr>
             <w:r>
-              <w:t>Sumber Dana</w:t>
+              <w:rPr>
+                <w:sz w:val="22"/>
+              </w:rPr>
+              <w:t>Sumber Dana/MAK</w:t>
             </w:r>
           </w:p>
         </w:tc>
         <w:tc>
           <w:tcPr>
-            <w:tcW w:type="dxa" w:w="4320"/>
+            <w:tcW w:type="dxa" w:w="283"/>
           </w:tcPr>
           <w:p>
+            <w:pPr>
+              <w:spacing w:before="0" w:after="0" w:line="240" w:lineRule="auto"/>
+            </w:pPr>
             <w:r>
-              <w:t>: {{sumber_dana}}</w:t>
+              <w:rPr>
+                <w:sz w:val="22"/>
+              </w:rPr>
+              <w:t>:</w:t>
+            </w:r>
+          </w:p>
+        </w:tc>
+        <w:tc>
+          <w:tcPr>
+            <w:tcW w:type="dxa" w:w="6236"/>
+          </w:tcPr>
+          <w:p>
+            <w:pPr>
+              <w:spacing w:before="0" w:after="0" w:line="240" w:lineRule="auto"/>
+            </w:pPr>
+            <w:r>
+              <w:rPr>
+                <w:sz w:val="22"/>
+              </w:rPr>
+              <w:t>{{kode_akun}}</w:t>
             </w:r>
           </w:p>
         </w:tc>
@@ -180,43 +242,49 @@
       <w:tr>
         <w:tc>
           <w:tcPr>
-            <w:tcW w:type="dxa" w:w="4320"/>
+            <w:tcW w:type="dxa" w:w="2268"/>
           </w:tcPr>
           <w:p>
+            <w:pPr>
+              <w:spacing w:before="0" w:after="0" w:line="240" w:lineRule="auto"/>
+            </w:pPr>
             <w:r>
-              <w:t>Kode Akun/MAK</w:t>
+              <w:rPr>
+                <w:sz w:val="22"/>
+              </w:rPr>
+              <w:t>Unit Kerja</w:t>
             </w:r>
           </w:p>
         </w:tc>
         <w:tc>
           <w:tcPr>
-            <w:tcW w:type="dxa" w:w="4320"/>
+            <w:tcW w:type="dxa" w:w="283"/>
           </w:tcPr>
           <w:p>
+            <w:pPr>
+              <w:spacing w:before="0" w:after="0" w:line="240" w:lineRule="auto"/>
+            </w:pPr>
             <w:r>
-              <w:t>: {{kode_akun}}</w:t>
-            </w:r>
-          </w:p>
-        </w:tc>
-      </w:tr>
-      <w:tr>
-        <w:tc>
-          <w:tcPr>
-            <w:tcW w:type="dxa" w:w="4320"/>
-          </w:tcPr>
-          <w:p>
-            <w:r>
-              <w:t>Kegiatan</w:t>
+              <w:rPr>
+                <w:sz w:val="22"/>
+              </w:rPr>
+              <w:t>:</w:t>
             </w:r>
           </w:p>
         </w:tc>
         <w:tc>
           <w:tcPr>
-            <w:tcW w:type="dxa" w:w="4320"/>
+            <w:tcW w:type="dxa" w:w="6236"/>
           </w:tcPr>
           <w:p>
+            <w:pPr>
+              <w:spacing w:before="0" w:after="0" w:line="240" w:lineRule="auto"/>
+            </w:pPr>
             <w:r>
-              <w:t>: {{nama_paket}}</w:t>
+              <w:rPr>
+                <w:sz w:val="22"/>
+              </w:rPr>
+              <w:t>{{unit_kerja}}</w:t>
             </w:r>
           </w:p>
         </w:tc>
@@ -224,390 +292,120 @@
     </w:tbl>
     <w:p/>
     <w:p>
+      <w:pPr>
+        <w:spacing w:before="0" w:after="0" w:line="240" w:lineRule="auto"/>
+      </w:pPr>
       <w:r>
         <w:rPr>
-          <w:rFonts w:ascii="Times New Roman" w:hAnsi="Times New Roman"/>
-          <w:b/>
           <w:sz w:val="22"/>
         </w:rPr>
-        <w:t>B. DATA KUITANSI</w:t>
+        <w:t>Telah diterima uang sebesar:</w:t>
       </w:r>
     </w:p>
     <w:tbl>
       <w:tblPr>
-        <w:tblStyle w:val="TableGrid"/>
         <w:tblW w:type="auto" w:w="0"/>
+        <w:jc w:val="center"/>
         <w:tblLook w:firstColumn="1" w:firstRow="1" w:lastColumn="0" w:lastRow="0" w:noHBand="0" w:noVBand="1" w:val="04A0"/>
       </w:tblPr>
       <w:tblGrid>
-        <w:gridCol w:w="4320"/>
-        <w:gridCol w:w="4320"/>
+        <w:gridCol w:w="9406"/>
       </w:tblGrid>
       <w:tr>
         <w:tc>
           <w:tcPr>
-            <w:tcW w:type="dxa" w:w="4320"/>
+            <w:tcW w:type="dxa" w:w="5669"/>
+            <w:tcBorders>
+              <w:top w:val="single" w:sz="4" w:color="000000"/>
+              <w:left w:val="single" w:sz="4" w:color="000000"/>
+              <w:bottom w:val="single" w:sz="4" w:color="000000"/>
+              <w:right w:val="single" w:sz="4" w:color="000000"/>
+            </w:tcBorders>
           </w:tcPr>
           <w:p>
+            <w:pPr>
+              <w:spacing w:before="0" w:after="0" w:line="240" w:lineRule="auto"/>
+              <w:jc w:val="center"/>
+            </w:pPr>
             <w:r>
-              <w:t>Nomor Bukti</w:t>
+              <w:rPr>
+                <w:b/>
+                <w:sz w:val="28"/>
+              </w:rPr>
+              <w:t>{{uang_muka:rupiah}}</w:t>
+            </w:r>
+          </w:p>
+        </w:tc>
+      </w:tr>
+    </w:tbl>
+    <w:p>
+      <w:pPr>
+        <w:spacing w:before="0" w:after="0" w:line="240" w:lineRule="auto"/>
+        <w:jc w:val="center"/>
+      </w:pPr>
+      <w:r>
+        <w:rPr>
+          <w:i/>
+          <w:sz w:val="20"/>
+        </w:rPr>
+        <w:t>({{uang_muka:terbilang}} rupiah)</w:t>
+      </w:r>
+    </w:p>
+    <w:p/>
+    <w:p>
+      <w:pPr>
+        <w:spacing w:before="0" w:after="0" w:line="240" w:lineRule="auto"/>
+      </w:pPr>
+      <w:r>
+        <w:rPr>
+          <w:sz w:val="20"/>
+        </w:rPr>
+        <w:t>Persentase Uang Muka: {{persentase_um}} dari estimasi biaya {{estimasi_biaya:rupiah}}</w:t>
+      </w:r>
+    </w:p>
+    <w:p/>
+    <w:p/>
+    <w:tbl>
+      <w:tblPr>
+        <w:tblW w:type="auto" w:w="0"/>
+        <w:jc w:val="center"/>
+        <w:tblLook w:firstColumn="1" w:firstRow="1" w:lastColumn="0" w:lastRow="0" w:noHBand="0" w:noVBand="1" w:val="04A0"/>
+      </w:tblPr>
+      <w:tblGrid>
+        <w:gridCol w:w="4703"/>
+        <w:gridCol w:w="4703"/>
+      </w:tblGrid>
+      <w:tr>
+        <w:tc>
+          <w:tcPr>
+            <w:tcW w:type="dxa" w:w="3969"/>
+          </w:tcPr>
+          <w:p>
+            <w:pPr>
+              <w:spacing w:before="0" w:after="0" w:line="240" w:lineRule="auto"/>
+              <w:jc w:val="center"/>
+            </w:pPr>
+            <w:r>
+              <w:rPr>
+                <w:sz w:val="22"/>
+              </w:rPr>
+              <w:t>Yang Menyerahkan,</w:t>
             </w:r>
           </w:p>
         </w:tc>
         <w:tc>
           <w:tcPr>
-            <w:tcW w:type="dxa" w:w="4320"/>
+            <w:tcW w:type="dxa" w:w="3969"/>
           </w:tcPr>
           <w:p>
+            <w:pPr>
+              <w:spacing w:before="0" w:after="0" w:line="240" w:lineRule="auto"/>
+              <w:jc w:val="center"/>
+            </w:pPr>
             <w:r>
-              <w:t>: {{nomor_sppd}}</w:t>
-            </w:r>
-          </w:p>
-        </w:tc>
-      </w:tr>
-      <w:tr>
-        <w:tc>
-          <w:tcPr>
-            <w:tcW w:type="dxa" w:w="4320"/>
-          </w:tcPr>
-          <w:p>
-            <w:r>
-              <w:t>Sudah Terima Dari</w:t>
-            </w:r>
-          </w:p>
-        </w:tc>
-        <w:tc>
-          <w:tcPr>
-            <w:tcW w:type="dxa" w:w="4320"/>
-          </w:tcPr>
-          <w:p>
-            <w:r>
-              <w:t>: Bendahara Pengeluaran {{satker_nama}}</w:t>
-            </w:r>
-          </w:p>
-        </w:tc>
-      </w:tr>
-      <w:tr>
-        <w:tc>
-          <w:tcPr>
-            <w:tcW w:type="dxa" w:w="4320"/>
-          </w:tcPr>
-          <w:p>
-            <w:r>
-              <w:t>Uang Sebanyak</w:t>
-            </w:r>
-          </w:p>
-        </w:tc>
-        <w:tc>
-          <w:tcPr>
-            <w:tcW w:type="dxa" w:w="4320"/>
-          </w:tcPr>
-          <w:p>
-            <w:r>
-              <w:t>: Rp {{uang_muka}}</w:t>
-            </w:r>
-          </w:p>
-        </w:tc>
-      </w:tr>
-      <w:tr>
-        <w:tc>
-          <w:tcPr>
-            <w:tcW w:type="dxa" w:w="4320"/>
-          </w:tcPr>
-          <w:p>
-            <w:r>
-              <w:t>Terbilang</w:t>
-            </w:r>
-          </w:p>
-        </w:tc>
-        <w:tc>
-          <w:tcPr>
-            <w:tcW w:type="dxa" w:w="4320"/>
-          </w:tcPr>
-          <w:p>
-            <w:r>
-              <w:t>: {{uang_muka_terbilang}}</w:t>
-            </w:r>
-          </w:p>
-        </w:tc>
-      </w:tr>
-      <w:tr>
-        <w:tc>
-          <w:tcPr>
-            <w:tcW w:type="dxa" w:w="4320"/>
-          </w:tcPr>
-          <w:p>
-            <w:r>
-              <w:t>Untuk Pembayaran</w:t>
-            </w:r>
-          </w:p>
-        </w:tc>
-        <w:tc>
-          <w:tcPr>
-            <w:tcW w:type="dxa" w:w="4320"/>
-          </w:tcPr>
-          <w:p>
-            <w:r>
-              <w:t>: Uang Muka Perjalanan Dinas</w:t>
-            </w:r>
-          </w:p>
-        </w:tc>
-      </w:tr>
-    </w:tbl>
-    <w:p/>
-    <w:p>
-      <w:r>
-        <w:rPr>
-          <w:rFonts w:ascii="Times New Roman" w:hAnsi="Times New Roman"/>
-          <w:b/>
-          <w:sz w:val="22"/>
-        </w:rPr>
-        <w:t>C. DATA PERJALANAN DINAS</w:t>
-      </w:r>
-    </w:p>
-    <w:tbl>
-      <w:tblPr>
-        <w:tblStyle w:val="TableGrid"/>
-        <w:tblW w:type="auto" w:w="0"/>
-        <w:tblLook w:firstColumn="1" w:firstRow="1" w:lastColumn="0" w:lastRow="0" w:noHBand="0" w:noVBand="1" w:val="04A0"/>
-      </w:tblPr>
-      <w:tblGrid>
-        <w:gridCol w:w="4320"/>
-        <w:gridCol w:w="4320"/>
-      </w:tblGrid>
-      <w:tr>
-        <w:tc>
-          <w:tcPr>
-            <w:tcW w:type="dxa" w:w="4320"/>
-          </w:tcPr>
-          <w:p>
-            <w:r>
-              <w:t>Nama Pelaksana</w:t>
-            </w:r>
-          </w:p>
-        </w:tc>
-        <w:tc>
-          <w:tcPr>
-            <w:tcW w:type="dxa" w:w="4320"/>
-          </w:tcPr>
-          <w:p>
-            <w:r>
-              <w:t>: {{pelaksana_nama}}</w:t>
-            </w:r>
-          </w:p>
-        </w:tc>
-      </w:tr>
-      <w:tr>
-        <w:tc>
-          <w:tcPr>
-            <w:tcW w:type="dxa" w:w="4320"/>
-          </w:tcPr>
-          <w:p>
-            <w:r>
-              <w:t>NIP</w:t>
-            </w:r>
-          </w:p>
-        </w:tc>
-        <w:tc>
-          <w:tcPr>
-            <w:tcW w:type="dxa" w:w="4320"/>
-          </w:tcPr>
-          <w:p>
-            <w:r>
-              <w:t>: {{pelaksana_nip}}</w:t>
-            </w:r>
-          </w:p>
-        </w:tc>
-      </w:tr>
-      <w:tr>
-        <w:tc>
-          <w:tcPr>
-            <w:tcW w:type="dxa" w:w="4320"/>
-          </w:tcPr>
-          <w:p>
-            <w:r>
-              <w:t>Pangkat/Golongan</w:t>
-            </w:r>
-          </w:p>
-        </w:tc>
-        <w:tc>
-          <w:tcPr>
-            <w:tcW w:type="dxa" w:w="4320"/>
-          </w:tcPr>
-          <w:p>
-            <w:r>
-              <w:t>: {{pelaksana_pangkat}}</w:t>
-            </w:r>
-          </w:p>
-        </w:tc>
-      </w:tr>
-      <w:tr>
-        <w:tc>
-          <w:tcPr>
-            <w:tcW w:type="dxa" w:w="4320"/>
-          </w:tcPr>
-          <w:p>
-            <w:r>
-              <w:t>Jabatan</w:t>
-            </w:r>
-          </w:p>
-        </w:tc>
-        <w:tc>
-          <w:tcPr>
-            <w:tcW w:type="dxa" w:w="4320"/>
-          </w:tcPr>
-          <w:p>
-            <w:r>
-              <w:t>: {{pelaksana_jabatan}}</w:t>
-            </w:r>
-          </w:p>
-        </w:tc>
-      </w:tr>
-      <w:tr>
-        <w:tc>
-          <w:tcPr>
-            <w:tcW w:type="dxa" w:w="4320"/>
-          </w:tcPr>
-          <w:p>
-            <w:r>
-              <w:t>Tujuan</w:t>
-            </w:r>
-          </w:p>
-        </w:tc>
-        <w:tc>
-          <w:tcPr>
-            <w:tcW w:type="dxa" w:w="4320"/>
-          </w:tcPr>
-          <w:p>
-            <w:r>
-              <w:t>: {{kota_tujuan}}, {{provinsi_tujuan}}</w:t>
-            </w:r>
-          </w:p>
-        </w:tc>
-      </w:tr>
-      <w:tr>
-        <w:tc>
-          <w:tcPr>
-            <w:tcW w:type="dxa" w:w="4320"/>
-          </w:tcPr>
-          <w:p>
-            <w:r>
-              <w:t>Maksud Perjalanan</w:t>
-            </w:r>
-          </w:p>
-        </w:tc>
-        <w:tc>
-          <w:tcPr>
-            <w:tcW w:type="dxa" w:w="4320"/>
-          </w:tcPr>
-          <w:p>
-            <w:r>
-              <w:t>: {{maksud_perjalanan}}</w:t>
-            </w:r>
-          </w:p>
-        </w:tc>
-      </w:tr>
-    </w:tbl>
-    <w:tbl>
-      <w:tblPr>
-        <w:tblStyle w:val="TableGrid"/>
-        <w:tblW w:type="auto" w:w="0"/>
-        <w:tblLook w:firstColumn="1" w:firstRow="1" w:lastColumn="0" w:lastRow="0" w:noHBand="0" w:noVBand="1" w:val="04A0"/>
-      </w:tblPr>
-      <w:tblGrid>
-        <w:gridCol w:w="4320"/>
-        <w:gridCol w:w="4320"/>
-      </w:tblGrid>
-      <w:tr>
-        <w:tc>
-          <w:tcPr>
-            <w:tcW w:type="dxa" w:w="4320"/>
-          </w:tcPr>
-          <w:p>
-            <w:r>
-              <w:t>Surat Tugas Nomor</w:t>
-            </w:r>
-          </w:p>
-        </w:tc>
-        <w:tc>
-          <w:tcPr>
-            <w:tcW w:type="dxa" w:w="4320"/>
-          </w:tcPr>
-          <w:p>
-            <w:r>
-              <w:t>: {{nomor_surat_tugas}} tanggal {{tanggal_surat_tugas}}</w:t>
-            </w:r>
-          </w:p>
-        </w:tc>
-      </w:tr>
-      <w:tr>
-        <w:tc>
-          <w:tcPr>
-            <w:tcW w:type="dxa" w:w="4320"/>
-          </w:tcPr>
-          <w:p>
-            <w:r>
-              <w:t>SPPD Nomor</w:t>
-            </w:r>
-          </w:p>
-        </w:tc>
-        <w:tc>
-          <w:tcPr>
-            <w:tcW w:type="dxa" w:w="4320"/>
-          </w:tcPr>
-          <w:p>
-            <w:r>
-              <w:t>: {{nomor_sppd}}</w:t>
-            </w:r>
-          </w:p>
-        </w:tc>
-      </w:tr>
-    </w:tbl>
-    <w:p/>
-    <w:p/>
-    <w:tbl>
-      <w:tblPr>
-        <w:tblW w:type="auto" w:w="0"/>
-        <w:tblLook w:firstColumn="1" w:firstRow="1" w:lastColumn="0" w:lastRow="0" w:noHBand="0" w:noVBand="1" w:val="04A0"/>
-      </w:tblPr>
-      <w:tblGrid>
-        <w:gridCol w:w="2880"/>
-        <w:gridCol w:w="2880"/>
-        <w:gridCol w:w="2880"/>
-      </w:tblGrid>
-      <w:tr>
-        <w:tc>
-          <w:tcPr>
-            <w:tcW w:type="dxa" w:w="2880"/>
-          </w:tcPr>
-          <w:p>
-            <w:r>
-              <w:t>Setuju Dibayar,</w:t>
-              <w:br/>
-              <w:t>Pejabat Pembuat Komitmen</w:t>
-            </w:r>
-          </w:p>
-        </w:tc>
-        <w:tc>
-          <w:tcPr>
-            <w:tcW w:type="dxa" w:w="2880"/>
-          </w:tcPr>
-          <w:p>
-            <w:r>
-              <w:t>Lunas Dibayar,</w:t>
-              <w:br/>
-              <w:t>Bendahara Pengeluaran</w:t>
-            </w:r>
-          </w:p>
-        </w:tc>
-        <w:tc>
-          <w:tcPr>
-            <w:tcW w:type="dxa" w:w="2880"/>
-          </w:tcPr>
-          <w:p>
-            <w:r>
-              <w:t>{{satker_kota}}, {{tanggal_surat_tugas}}</w:t>
-              <w:br/>
+              <w:rPr>
+                <w:sz w:val="22"/>
+              </w:rPr>
               <w:t>Yang Menerima,</w:t>
             </w:r>
           </w:p>
@@ -616,57 +414,163 @@
       <w:tr>
         <w:tc>
           <w:tcPr>
-            <w:tcW w:type="dxa" w:w="2880"/>
+            <w:tcW w:type="dxa" w:w="3969"/>
           </w:tcPr>
           <w:p>
+            <w:pPr>
+              <w:spacing w:before="0" w:after="0" w:line="240" w:lineRule="auto"/>
+              <w:jc w:val="center"/>
+            </w:pPr>
             <w:r>
-              <w:br/>
-              <w:br/>
-              <w:br/>
-              <w:br/>
-              <w:t>{{ppk_nama}}</w:t>
-              <w:br/>
-              <w:t>NIP. {{ppk_nip}}</w:t>
+              <w:rPr>
+                <w:sz w:val="20"/>
+              </w:rPr>
+              <w:t>Bendahara Pengeluaran</w:t>
             </w:r>
           </w:p>
         </w:tc>
         <w:tc>
           <w:tcPr>
-            <w:tcW w:type="dxa" w:w="2880"/>
+            <w:tcW w:type="dxa" w:w="3969"/>
           </w:tcPr>
           <w:p>
+            <w:pPr>
+              <w:spacing w:before="0" w:after="0" w:line="240" w:lineRule="auto"/>
+              <w:jc w:val="center"/>
+            </w:pPr>
+            <w:r>
+              <w:rPr>
+                <w:sz w:val="20"/>
+              </w:rPr>
+              <w:t>{{penerima_jabatan}}</w:t>
+            </w:r>
+          </w:p>
+        </w:tc>
+      </w:tr>
+      <w:tr>
+        <w:tc>
+          <w:tcPr>
+            <w:tcW w:type="dxa" w:w="3969"/>
+          </w:tcPr>
+          <w:p>
+            <w:pPr>
+              <w:spacing w:before="0" w:after="0" w:line="240" w:lineRule="auto"/>
+            </w:pPr>
             <w:r>
               <w:br/>
               <w:br/>
               <w:br/>
+            </w:r>
+          </w:p>
+        </w:tc>
+        <w:tc>
+          <w:tcPr>
+            <w:tcW w:type="dxa" w:w="3969"/>
+          </w:tcPr>
+          <w:p>
+            <w:pPr>
+              <w:spacing w:before="0" w:after="0" w:line="240" w:lineRule="auto"/>
+            </w:pPr>
+            <w:r>
               <w:br/>
+              <w:br/>
+              <w:br/>
+            </w:r>
+          </w:p>
+        </w:tc>
+      </w:tr>
+      <w:tr>
+        <w:tc>
+          <w:tcPr>
+            <w:tcW w:type="dxa" w:w="3969"/>
+          </w:tcPr>
+          <w:p>
+            <w:pPr>
+              <w:spacing w:before="0" w:after="0" w:line="240" w:lineRule="auto"/>
+              <w:jc w:val="center"/>
+            </w:pPr>
+            <w:r>
+              <w:rPr>
+                <w:sz w:val="22"/>
+                <w:u w:val="single"/>
+              </w:rPr>
               <w:t>{{bendahara_nama}}</w:t>
-              <w:br/>
+            </w:r>
+          </w:p>
+        </w:tc>
+        <w:tc>
+          <w:tcPr>
+            <w:tcW w:type="dxa" w:w="3969"/>
+          </w:tcPr>
+          <w:p>
+            <w:pPr>
+              <w:spacing w:before="0" w:after="0" w:line="240" w:lineRule="auto"/>
+              <w:jc w:val="center"/>
+            </w:pPr>
+            <w:r>
+              <w:rPr>
+                <w:sz w:val="22"/>
+                <w:u w:val="single"/>
+              </w:rPr>
+              <w:t>{{penerima_nama}}</w:t>
+            </w:r>
+          </w:p>
+        </w:tc>
+      </w:tr>
+      <w:tr>
+        <w:tc>
+          <w:tcPr>
+            <w:tcW w:type="dxa" w:w="3969"/>
+          </w:tcPr>
+          <w:p>
+            <w:pPr>
+              <w:spacing w:before="0" w:after="0" w:line="240" w:lineRule="auto"/>
+              <w:jc w:val="center"/>
+            </w:pPr>
+            <w:r>
+              <w:rPr>
+                <w:sz w:val="20"/>
+              </w:rPr>
               <w:t>NIP. {{bendahara_nip}}</w:t>
             </w:r>
           </w:p>
         </w:tc>
         <w:tc>
           <w:tcPr>
-            <w:tcW w:type="dxa" w:w="2880"/>
+            <w:tcW w:type="dxa" w:w="3969"/>
           </w:tcPr>
           <w:p>
+            <w:pPr>
+              <w:spacing w:before="0" w:after="0" w:line="240" w:lineRule="auto"/>
+              <w:jc w:val="center"/>
+            </w:pPr>
             <w:r>
-              <w:br/>
-              <w:br/>
-              <w:br/>
-              <w:br/>
-              <w:t>{{pelaksana_nama}}</w:t>
-              <w:br/>
-              <w:t>NIP. {{pelaksana_nip}}</w:t>
+              <w:rPr>
+                <w:sz w:val="20"/>
+              </w:rPr>
+              <w:t>NIP. {{penerima_nip}}</w:t>
             </w:r>
           </w:p>
         </w:tc>
       </w:tr>
     </w:tbl>
+    <w:p/>
+    <w:p/>
+    <w:p>
+      <w:pPr>
+        <w:spacing w:before="0" w:after="0" w:line="240" w:lineRule="auto"/>
+      </w:pPr>
+      <w:r>
+        <w:rPr>
+          <w:i/>
+          <w:sz w:val="18"/>
+        </w:rPr>
+        <w:t>Catatan: Kuitansi ini sebagai bukti penerimaan uang muka untuk kegiatan tersebut di atas.</w:t>
+      </w:r>
+    </w:p>
     <w:sectPr>
       <w:pgSz w:w="12240" w:h="15840"/>
-      <w:pgMar w:top="1440" w:right="1800" w:bottom="1440" w:left="1800" w:header="720" w:footer="720" w:gutter="0"/>
+      <w:pgMar w:top="1134" w:right="1417" w:bottom="1134" w:left="1417" w:header="720" w:footer="720" w:gutter="0"/>
       <w:cols w:space="720"/>
       <w:docGrid w:linePitch="360"/>
     </w:sectPr>

</xml_diff>